<commit_message>
Added new nodejs express and typescript app
</commit_message>
<xml_diff>
--- a/worksheets/Typescript.docx
+++ b/worksheets/Typescript.docx
@@ -13463,8 +13463,6 @@
         <w:lastRenderedPageBreak/>
         <w:t>GENERICS</w:t>
       </w:r>
-      <w:bookmarkStart w:id="0" w:name="_GoBack"/>
-      <w:bookmarkEnd w:id="0"/>
     </w:p>
     <w:p>
       <w:pPr>
@@ -22034,6 +22032,3458 @@
           <w:lang w:val="en-US"/>
         </w:rPr>
       </w:pPr>
+      <w:r>
+        <w:rPr>
+          <w:lang w:val="en-US"/>
+        </w:rPr>
+        <w:br w:type="page"/>
+      </w:r>
+    </w:p>
+    <w:p>
+      <w:pPr>
+        <w:rPr>
+          <w:lang w:val="en-US"/>
+        </w:rPr>
+      </w:pPr>
+      <w:r>
+        <w:rPr>
+          <w:lang w:val="en-US"/>
+        </w:rPr>
+        <w:lastRenderedPageBreak/>
+        <w:t>EXAMPLE</w:t>
+      </w:r>
+    </w:p>
+    <w:p>
+      <w:pPr>
+        <w:shd w:val="clear" w:color="auto" w:fill="262335"/>
+        <w:spacing w:after="0" w:line="285" w:lineRule="atLeast"/>
+        <w:rPr>
+          <w:rFonts w:ascii="Consolas" w:eastAsia="Times New Roman" w:hAnsi="Consolas" w:cs="Times New Roman"/>
+          <w:color w:val="BBBBBB"/>
+          <w:sz w:val="21"/>
+          <w:szCs w:val="21"/>
+          <w:lang w:val="en-US"/>
+        </w:rPr>
+      </w:pPr>
+      <w:r>
+        <w:rPr>
+          <w:rFonts w:ascii="Consolas" w:eastAsia="Times New Roman" w:hAnsi="Consolas" w:cs="Times New Roman"/>
+          <w:color w:val="FEDE5D"/>
+          <w:sz w:val="21"/>
+          <w:szCs w:val="21"/>
+          <w:lang w:val="en-US"/>
+        </w:rPr>
+        <w:t>import</w:t>
+      </w:r>
+      <w:r>
+        <w:rPr>
+          <w:rFonts w:ascii="Consolas" w:eastAsia="Times New Roman" w:hAnsi="Consolas" w:cs="Times New Roman"/>
+          <w:color w:val="BBBBBB"/>
+          <w:sz w:val="21"/>
+          <w:szCs w:val="21"/>
+          <w:lang w:val="en-US"/>
+        </w:rPr>
+        <w:t> </w:t>
+      </w:r>
+      <w:r>
+        <w:rPr>
+          <w:rFonts w:ascii="Consolas" w:eastAsia="Times New Roman" w:hAnsi="Consolas" w:cs="Times New Roman"/>
+          <w:color w:val="FF7EDB"/>
+          <w:sz w:val="21"/>
+          <w:szCs w:val="21"/>
+          <w:lang w:val="en-US"/>
+        </w:rPr>
+        <w:t>React</w:t>
+      </w:r>
+      <w:r>
+        <w:rPr>
+          <w:rFonts w:ascii="Consolas" w:eastAsia="Times New Roman" w:hAnsi="Consolas" w:cs="Times New Roman"/>
+          <w:color w:val="BBBBBB"/>
+          <w:sz w:val="21"/>
+          <w:szCs w:val="21"/>
+          <w:lang w:val="en-US"/>
+        </w:rPr>
+        <w:t> </w:t>
+      </w:r>
+      <w:r>
+        <w:rPr>
+          <w:rFonts w:ascii="Consolas" w:eastAsia="Times New Roman" w:hAnsi="Consolas" w:cs="Times New Roman"/>
+          <w:color w:val="FEDE5D"/>
+          <w:sz w:val="21"/>
+          <w:szCs w:val="21"/>
+          <w:lang w:val="en-US"/>
+        </w:rPr>
+        <w:t>from</w:t>
+      </w:r>
+      <w:r>
+        <w:rPr>
+          <w:rFonts w:ascii="Consolas" w:eastAsia="Times New Roman" w:hAnsi="Consolas" w:cs="Times New Roman"/>
+          <w:color w:val="BBBBBB"/>
+          <w:sz w:val="21"/>
+          <w:szCs w:val="21"/>
+          <w:lang w:val="en-US"/>
+        </w:rPr>
+        <w:t> </w:t>
+      </w:r>
+      <w:r>
+        <w:rPr>
+          <w:rFonts w:ascii="Consolas" w:eastAsia="Times New Roman" w:hAnsi="Consolas" w:cs="Times New Roman"/>
+          <w:color w:val="FF8B39"/>
+          <w:sz w:val="21"/>
+          <w:szCs w:val="21"/>
+          <w:lang w:val="en-US"/>
+        </w:rPr>
+        <w:t>"react"</w:t>
+      </w:r>
+      <w:r>
+        <w:rPr>
+          <w:rFonts w:ascii="Consolas" w:eastAsia="Times New Roman" w:hAnsi="Consolas" w:cs="Times New Roman"/>
+          <w:color w:val="BBBBBB"/>
+          <w:sz w:val="21"/>
+          <w:szCs w:val="21"/>
+          <w:lang w:val="en-US"/>
+        </w:rPr>
+        <w:t>;</w:t>
+      </w:r>
+    </w:p>
+    <w:p>
+      <w:pPr>
+        <w:shd w:val="clear" w:color="auto" w:fill="262335"/>
+        <w:spacing w:after="0" w:line="285" w:lineRule="atLeast"/>
+        <w:rPr>
+          <w:rFonts w:ascii="Consolas" w:eastAsia="Times New Roman" w:hAnsi="Consolas" w:cs="Times New Roman"/>
+          <w:color w:val="BBBBBB"/>
+          <w:sz w:val="21"/>
+          <w:szCs w:val="21"/>
+          <w:lang w:val="en-US"/>
+        </w:rPr>
+      </w:pPr>
+      <w:r>
+        <w:rPr>
+          <w:rFonts w:ascii="Consolas" w:eastAsia="Times New Roman" w:hAnsi="Consolas" w:cs="Times New Roman"/>
+          <w:color w:val="FEDE5D"/>
+          <w:sz w:val="21"/>
+          <w:szCs w:val="21"/>
+          <w:lang w:val="en-US"/>
+        </w:rPr>
+        <w:t>import</w:t>
+      </w:r>
+      <w:r>
+        <w:rPr>
+          <w:rFonts w:ascii="Consolas" w:eastAsia="Times New Roman" w:hAnsi="Consolas" w:cs="Times New Roman"/>
+          <w:color w:val="BBBBBB"/>
+          <w:sz w:val="21"/>
+          <w:szCs w:val="21"/>
+          <w:lang w:val="en-US"/>
+        </w:rPr>
+        <w:t> </w:t>
+      </w:r>
+      <w:r>
+        <w:rPr>
+          <w:rFonts w:ascii="Consolas" w:eastAsia="Times New Roman" w:hAnsi="Consolas" w:cs="Times New Roman"/>
+          <w:color w:val="FF7EDB"/>
+          <w:sz w:val="21"/>
+          <w:szCs w:val="21"/>
+          <w:lang w:val="en-US"/>
+        </w:rPr>
+        <w:t>ReactDOM</w:t>
+      </w:r>
+      <w:r>
+        <w:rPr>
+          <w:rFonts w:ascii="Consolas" w:eastAsia="Times New Roman" w:hAnsi="Consolas" w:cs="Times New Roman"/>
+          <w:color w:val="BBBBBB"/>
+          <w:sz w:val="21"/>
+          <w:szCs w:val="21"/>
+          <w:lang w:val="en-US"/>
+        </w:rPr>
+        <w:t> </w:t>
+      </w:r>
+      <w:r>
+        <w:rPr>
+          <w:rFonts w:ascii="Consolas" w:eastAsia="Times New Roman" w:hAnsi="Consolas" w:cs="Times New Roman"/>
+          <w:color w:val="FEDE5D"/>
+          <w:sz w:val="21"/>
+          <w:szCs w:val="21"/>
+          <w:lang w:val="en-US"/>
+        </w:rPr>
+        <w:t>from</w:t>
+      </w:r>
+      <w:r>
+        <w:rPr>
+          <w:rFonts w:ascii="Consolas" w:eastAsia="Times New Roman" w:hAnsi="Consolas" w:cs="Times New Roman"/>
+          <w:color w:val="BBBBBB"/>
+          <w:sz w:val="21"/>
+          <w:szCs w:val="21"/>
+          <w:lang w:val="en-US"/>
+        </w:rPr>
+        <w:t> </w:t>
+      </w:r>
+      <w:r>
+        <w:rPr>
+          <w:rFonts w:ascii="Consolas" w:eastAsia="Times New Roman" w:hAnsi="Consolas" w:cs="Times New Roman"/>
+          <w:color w:val="FF8B39"/>
+          <w:sz w:val="21"/>
+          <w:szCs w:val="21"/>
+          <w:lang w:val="en-US"/>
+        </w:rPr>
+        <w:t>"react-dom"</w:t>
+      </w:r>
+      <w:r>
+        <w:rPr>
+          <w:rFonts w:ascii="Consolas" w:eastAsia="Times New Roman" w:hAnsi="Consolas" w:cs="Times New Roman"/>
+          <w:color w:val="BBBBBB"/>
+          <w:sz w:val="21"/>
+          <w:szCs w:val="21"/>
+          <w:lang w:val="en-US"/>
+        </w:rPr>
+        <w:t>;</w:t>
+      </w:r>
+    </w:p>
+    <w:p>
+      <w:pPr>
+        <w:shd w:val="clear" w:color="auto" w:fill="262335"/>
+        <w:spacing w:after="0" w:line="285" w:lineRule="atLeast"/>
+        <w:rPr>
+          <w:rFonts w:ascii="Consolas" w:eastAsia="Times New Roman" w:hAnsi="Consolas" w:cs="Times New Roman"/>
+          <w:color w:val="BBBBBB"/>
+          <w:sz w:val="21"/>
+          <w:szCs w:val="21"/>
+          <w:lang w:val="en-US"/>
+        </w:rPr>
+      </w:pPr>
+    </w:p>
+    <w:p>
+      <w:pPr>
+        <w:shd w:val="clear" w:color="auto" w:fill="262335"/>
+        <w:spacing w:after="0" w:line="285" w:lineRule="atLeast"/>
+        <w:rPr>
+          <w:rFonts w:ascii="Consolas" w:eastAsia="Times New Roman" w:hAnsi="Consolas" w:cs="Times New Roman"/>
+          <w:color w:val="BBBBBB"/>
+          <w:sz w:val="21"/>
+          <w:szCs w:val="21"/>
+          <w:lang w:val="en-US"/>
+        </w:rPr>
+      </w:pPr>
+      <w:r>
+        <w:rPr>
+          <w:rFonts w:ascii="Consolas" w:eastAsia="Times New Roman" w:hAnsi="Consolas" w:cs="Times New Roman"/>
+          <w:i/>
+          <w:iCs/>
+          <w:color w:val="495495"/>
+          <w:sz w:val="21"/>
+          <w:szCs w:val="21"/>
+          <w:lang w:val="en-US"/>
+        </w:rPr>
+        <w:t>//? isareti koyarak color propsunu optional olarak belirliyoruz. Eger koymasaydik bu componenta color props'u string olarak mecbur verilmek zorunda olacakti</w:t>
+      </w:r>
+    </w:p>
+    <w:p>
+      <w:pPr>
+        <w:shd w:val="clear" w:color="auto" w:fill="262335"/>
+        <w:spacing w:after="0" w:line="285" w:lineRule="atLeast"/>
+        <w:rPr>
+          <w:rFonts w:ascii="Consolas" w:eastAsia="Times New Roman" w:hAnsi="Consolas" w:cs="Times New Roman"/>
+          <w:color w:val="BBBBBB"/>
+          <w:sz w:val="21"/>
+          <w:szCs w:val="21"/>
+          <w:lang w:val="en-US"/>
+        </w:rPr>
+      </w:pPr>
+      <w:r>
+        <w:rPr>
+          <w:rFonts w:ascii="Consolas" w:eastAsia="Times New Roman" w:hAnsi="Consolas" w:cs="Times New Roman"/>
+          <w:color w:val="FEDE5D"/>
+          <w:sz w:val="21"/>
+          <w:szCs w:val="21"/>
+          <w:lang w:val="en-US"/>
+        </w:rPr>
+        <w:t>interface</w:t>
+      </w:r>
+      <w:r>
+        <w:rPr>
+          <w:rFonts w:ascii="Consolas" w:eastAsia="Times New Roman" w:hAnsi="Consolas" w:cs="Times New Roman"/>
+          <w:color w:val="BBBBBB"/>
+          <w:sz w:val="21"/>
+          <w:szCs w:val="21"/>
+          <w:lang w:val="en-US"/>
+        </w:rPr>
+        <w:t> </w:t>
+      </w:r>
+      <w:r>
+        <w:rPr>
+          <w:rFonts w:ascii="Consolas" w:eastAsia="Times New Roman" w:hAnsi="Consolas" w:cs="Times New Roman"/>
+          <w:color w:val="FE4450"/>
+          <w:sz w:val="21"/>
+          <w:szCs w:val="21"/>
+          <w:lang w:val="en-US"/>
+        </w:rPr>
+        <w:t>AppProps</w:t>
+      </w:r>
+      <w:r>
+        <w:rPr>
+          <w:rFonts w:ascii="Consolas" w:eastAsia="Times New Roman" w:hAnsi="Consolas" w:cs="Times New Roman"/>
+          <w:color w:val="BBBBBB"/>
+          <w:sz w:val="21"/>
+          <w:szCs w:val="21"/>
+          <w:lang w:val="en-US"/>
+        </w:rPr>
+        <w:t> {</w:t>
+      </w:r>
+    </w:p>
+    <w:p>
+      <w:pPr>
+        <w:shd w:val="clear" w:color="auto" w:fill="262335"/>
+        <w:spacing w:after="0" w:line="285" w:lineRule="atLeast"/>
+        <w:rPr>
+          <w:rFonts w:ascii="Consolas" w:eastAsia="Times New Roman" w:hAnsi="Consolas" w:cs="Times New Roman"/>
+          <w:color w:val="BBBBBB"/>
+          <w:sz w:val="21"/>
+          <w:szCs w:val="21"/>
+          <w:lang w:val="en-US"/>
+        </w:rPr>
+      </w:pPr>
+      <w:r>
+        <w:rPr>
+          <w:rFonts w:ascii="Consolas" w:eastAsia="Times New Roman" w:hAnsi="Consolas" w:cs="Times New Roman"/>
+          <w:color w:val="BBBBBB"/>
+          <w:sz w:val="21"/>
+          <w:szCs w:val="21"/>
+          <w:lang w:val="en-US"/>
+        </w:rPr>
+        <w:t>  </w:t>
+      </w:r>
+      <w:r>
+        <w:rPr>
+          <w:rFonts w:ascii="Consolas" w:eastAsia="Times New Roman" w:hAnsi="Consolas" w:cs="Times New Roman"/>
+          <w:color w:val="FF7EDB"/>
+          <w:sz w:val="21"/>
+          <w:szCs w:val="21"/>
+          <w:lang w:val="en-US"/>
+        </w:rPr>
+        <w:t>color</w:t>
+      </w:r>
+      <w:r>
+        <w:rPr>
+          <w:rFonts w:ascii="Consolas" w:eastAsia="Times New Roman" w:hAnsi="Consolas" w:cs="Times New Roman"/>
+          <w:color w:val="FEDE5D"/>
+          <w:sz w:val="21"/>
+          <w:szCs w:val="21"/>
+          <w:lang w:val="en-US"/>
+        </w:rPr>
+        <w:t>?:</w:t>
+      </w:r>
+      <w:r>
+        <w:rPr>
+          <w:rFonts w:ascii="Consolas" w:eastAsia="Times New Roman" w:hAnsi="Consolas" w:cs="Times New Roman"/>
+          <w:color w:val="BBBBBB"/>
+          <w:sz w:val="21"/>
+          <w:szCs w:val="21"/>
+          <w:lang w:val="en-US"/>
+        </w:rPr>
+        <w:t> </w:t>
+      </w:r>
+      <w:r>
+        <w:rPr>
+          <w:rFonts w:ascii="Consolas" w:eastAsia="Times New Roman" w:hAnsi="Consolas" w:cs="Times New Roman"/>
+          <w:color w:val="FE4450"/>
+          <w:sz w:val="21"/>
+          <w:szCs w:val="21"/>
+          <w:lang w:val="en-US"/>
+        </w:rPr>
+        <w:t>string</w:t>
+      </w:r>
+      <w:r>
+        <w:rPr>
+          <w:rFonts w:ascii="Consolas" w:eastAsia="Times New Roman" w:hAnsi="Consolas" w:cs="Times New Roman"/>
+          <w:color w:val="BBBBBB"/>
+          <w:sz w:val="21"/>
+          <w:szCs w:val="21"/>
+          <w:lang w:val="en-US"/>
+        </w:rPr>
+        <w:t>;</w:t>
+      </w:r>
+    </w:p>
+    <w:p>
+      <w:pPr>
+        <w:shd w:val="clear" w:color="auto" w:fill="262335"/>
+        <w:spacing w:after="0" w:line="285" w:lineRule="atLeast"/>
+        <w:rPr>
+          <w:rFonts w:ascii="Consolas" w:eastAsia="Times New Roman" w:hAnsi="Consolas" w:cs="Times New Roman"/>
+          <w:color w:val="BBBBBB"/>
+          <w:sz w:val="21"/>
+          <w:szCs w:val="21"/>
+          <w:lang w:val="en-US"/>
+        </w:rPr>
+      </w:pPr>
+      <w:r>
+        <w:rPr>
+          <w:rFonts w:ascii="Consolas" w:eastAsia="Times New Roman" w:hAnsi="Consolas" w:cs="Times New Roman"/>
+          <w:color w:val="BBBBBB"/>
+          <w:sz w:val="21"/>
+          <w:szCs w:val="21"/>
+          <w:lang w:val="en-US"/>
+        </w:rPr>
+        <w:t>}</w:t>
+      </w:r>
+    </w:p>
+    <w:p>
+      <w:pPr>
+        <w:shd w:val="clear" w:color="auto" w:fill="262335"/>
+        <w:spacing w:after="0" w:line="285" w:lineRule="atLeast"/>
+        <w:rPr>
+          <w:rFonts w:ascii="Consolas" w:eastAsia="Times New Roman" w:hAnsi="Consolas" w:cs="Times New Roman"/>
+          <w:color w:val="BBBBBB"/>
+          <w:sz w:val="21"/>
+          <w:szCs w:val="21"/>
+          <w:lang w:val="en-US"/>
+        </w:rPr>
+      </w:pPr>
+    </w:p>
+    <w:p>
+      <w:pPr>
+        <w:shd w:val="clear" w:color="auto" w:fill="262335"/>
+        <w:spacing w:after="0" w:line="285" w:lineRule="atLeast"/>
+        <w:rPr>
+          <w:rFonts w:ascii="Consolas" w:eastAsia="Times New Roman" w:hAnsi="Consolas" w:cs="Times New Roman"/>
+          <w:color w:val="BBBBBB"/>
+          <w:sz w:val="21"/>
+          <w:szCs w:val="21"/>
+          <w:lang w:val="en-US"/>
+        </w:rPr>
+      </w:pPr>
+      <w:r>
+        <w:rPr>
+          <w:rFonts w:ascii="Consolas" w:eastAsia="Times New Roman" w:hAnsi="Consolas" w:cs="Times New Roman"/>
+          <w:i/>
+          <w:iCs/>
+          <w:color w:val="495495"/>
+          <w:sz w:val="21"/>
+          <w:szCs w:val="21"/>
+          <w:lang w:val="en-US"/>
+        </w:rPr>
+        <w:t>//Eger constructor icinde state tutmak istiyorsaniz once interface tanimlayacaksiniz.</w:t>
+      </w:r>
+    </w:p>
+    <w:p>
+      <w:pPr>
+        <w:shd w:val="clear" w:color="auto" w:fill="262335"/>
+        <w:spacing w:after="0" w:line="285" w:lineRule="atLeast"/>
+        <w:rPr>
+          <w:rFonts w:ascii="Consolas" w:eastAsia="Times New Roman" w:hAnsi="Consolas" w:cs="Times New Roman"/>
+          <w:color w:val="BBBBBB"/>
+          <w:sz w:val="21"/>
+          <w:szCs w:val="21"/>
+          <w:lang w:val="en-US"/>
+        </w:rPr>
+      </w:pPr>
+      <w:r>
+        <w:rPr>
+          <w:rFonts w:ascii="Consolas" w:eastAsia="Times New Roman" w:hAnsi="Consolas" w:cs="Times New Roman"/>
+          <w:i/>
+          <w:iCs/>
+          <w:color w:val="495495"/>
+          <w:sz w:val="21"/>
+          <w:szCs w:val="21"/>
+          <w:lang w:val="en-US"/>
+        </w:rPr>
+        <w:t>//Sonra GENERIC olarak class'a yazacaksiniz.</w:t>
+      </w:r>
+    </w:p>
+    <w:p>
+      <w:pPr>
+        <w:shd w:val="clear" w:color="auto" w:fill="262335"/>
+        <w:spacing w:after="0" w:line="285" w:lineRule="atLeast"/>
+        <w:rPr>
+          <w:rFonts w:ascii="Consolas" w:eastAsia="Times New Roman" w:hAnsi="Consolas" w:cs="Times New Roman"/>
+          <w:color w:val="BBBBBB"/>
+          <w:sz w:val="21"/>
+          <w:szCs w:val="21"/>
+          <w:lang w:val="en-US"/>
+        </w:rPr>
+      </w:pPr>
+      <w:r>
+        <w:rPr>
+          <w:rFonts w:ascii="Consolas" w:eastAsia="Times New Roman" w:hAnsi="Consolas" w:cs="Times New Roman"/>
+          <w:i/>
+          <w:iCs/>
+          <w:color w:val="495495"/>
+          <w:sz w:val="21"/>
+          <w:szCs w:val="21"/>
+          <w:lang w:val="en-US"/>
+        </w:rPr>
+        <w:t>//Ve simdi artik constructor icinde hata almadan kullanabilirsiniz.</w:t>
+      </w:r>
+    </w:p>
+    <w:p>
+      <w:pPr>
+        <w:shd w:val="clear" w:color="auto" w:fill="262335"/>
+        <w:spacing w:after="0" w:line="285" w:lineRule="atLeast"/>
+        <w:rPr>
+          <w:rFonts w:ascii="Consolas" w:eastAsia="Times New Roman" w:hAnsi="Consolas" w:cs="Times New Roman"/>
+          <w:color w:val="BBBBBB"/>
+          <w:sz w:val="21"/>
+          <w:szCs w:val="21"/>
+          <w:lang w:val="en-US"/>
+        </w:rPr>
+      </w:pPr>
+      <w:r>
+        <w:rPr>
+          <w:rFonts w:ascii="Consolas" w:eastAsia="Times New Roman" w:hAnsi="Consolas" w:cs="Times New Roman"/>
+          <w:i/>
+          <w:iCs/>
+          <w:color w:val="495495"/>
+          <w:sz w:val="21"/>
+          <w:szCs w:val="21"/>
+          <w:lang w:val="en-US"/>
+        </w:rPr>
+        <w:t>// interface AppState {</w:t>
+      </w:r>
+    </w:p>
+    <w:p>
+      <w:pPr>
+        <w:shd w:val="clear" w:color="auto" w:fill="262335"/>
+        <w:spacing w:after="0" w:line="285" w:lineRule="atLeast"/>
+        <w:rPr>
+          <w:rFonts w:ascii="Consolas" w:eastAsia="Times New Roman" w:hAnsi="Consolas" w:cs="Times New Roman"/>
+          <w:color w:val="BBBBBB"/>
+          <w:sz w:val="21"/>
+          <w:szCs w:val="21"/>
+          <w:lang w:val="en-US"/>
+        </w:rPr>
+      </w:pPr>
+      <w:r>
+        <w:rPr>
+          <w:rFonts w:ascii="Consolas" w:eastAsia="Times New Roman" w:hAnsi="Consolas" w:cs="Times New Roman"/>
+          <w:i/>
+          <w:iCs/>
+          <w:color w:val="495495"/>
+          <w:sz w:val="21"/>
+          <w:szCs w:val="21"/>
+          <w:lang w:val="en-US"/>
+        </w:rPr>
+        <w:t>//   counter: number;</w:t>
+      </w:r>
+    </w:p>
+    <w:p>
+      <w:pPr>
+        <w:shd w:val="clear" w:color="auto" w:fill="262335"/>
+        <w:spacing w:after="0" w:line="285" w:lineRule="atLeast"/>
+        <w:rPr>
+          <w:rFonts w:ascii="Consolas" w:eastAsia="Times New Roman" w:hAnsi="Consolas" w:cs="Times New Roman"/>
+          <w:color w:val="BBBBBB"/>
+          <w:sz w:val="21"/>
+          <w:szCs w:val="21"/>
+          <w:lang w:val="en-US"/>
+        </w:rPr>
+      </w:pPr>
+      <w:r>
+        <w:rPr>
+          <w:rFonts w:ascii="Consolas" w:eastAsia="Times New Roman" w:hAnsi="Consolas" w:cs="Times New Roman"/>
+          <w:i/>
+          <w:iCs/>
+          <w:color w:val="495495"/>
+          <w:sz w:val="21"/>
+          <w:szCs w:val="21"/>
+          <w:lang w:val="en-US"/>
+        </w:rPr>
+        <w:t>// }</w:t>
+      </w:r>
+    </w:p>
+    <w:p>
+      <w:pPr>
+        <w:shd w:val="clear" w:color="auto" w:fill="262335"/>
+        <w:spacing w:after="0" w:line="285" w:lineRule="atLeast"/>
+        <w:rPr>
+          <w:rFonts w:ascii="Consolas" w:eastAsia="Times New Roman" w:hAnsi="Consolas" w:cs="Times New Roman"/>
+          <w:color w:val="BBBBBB"/>
+          <w:sz w:val="21"/>
+          <w:szCs w:val="21"/>
+          <w:lang w:val="en-US"/>
+        </w:rPr>
+      </w:pPr>
+    </w:p>
+    <w:p>
+      <w:pPr>
+        <w:shd w:val="clear" w:color="auto" w:fill="262335"/>
+        <w:spacing w:after="0" w:line="285" w:lineRule="atLeast"/>
+        <w:rPr>
+          <w:rFonts w:ascii="Consolas" w:eastAsia="Times New Roman" w:hAnsi="Consolas" w:cs="Times New Roman"/>
+          <w:color w:val="BBBBBB"/>
+          <w:sz w:val="21"/>
+          <w:szCs w:val="21"/>
+          <w:lang w:val="en-US"/>
+        </w:rPr>
+      </w:pPr>
+      <w:r>
+        <w:rPr>
+          <w:rFonts w:ascii="Consolas" w:eastAsia="Times New Roman" w:hAnsi="Consolas" w:cs="Times New Roman"/>
+          <w:color w:val="FEDE5D"/>
+          <w:sz w:val="21"/>
+          <w:szCs w:val="21"/>
+          <w:lang w:val="en-US"/>
+        </w:rPr>
+        <w:t>class</w:t>
+      </w:r>
+      <w:r>
+        <w:rPr>
+          <w:rFonts w:ascii="Consolas" w:eastAsia="Times New Roman" w:hAnsi="Consolas" w:cs="Times New Roman"/>
+          <w:color w:val="BBBBBB"/>
+          <w:sz w:val="21"/>
+          <w:szCs w:val="21"/>
+          <w:lang w:val="en-US"/>
+        </w:rPr>
+        <w:t> </w:t>
+      </w:r>
+      <w:r>
+        <w:rPr>
+          <w:rFonts w:ascii="Consolas" w:eastAsia="Times New Roman" w:hAnsi="Consolas" w:cs="Times New Roman"/>
+          <w:color w:val="FE4450"/>
+          <w:sz w:val="21"/>
+          <w:szCs w:val="21"/>
+          <w:lang w:val="en-US"/>
+        </w:rPr>
+        <w:t>App</w:t>
+      </w:r>
+      <w:r>
+        <w:rPr>
+          <w:rFonts w:ascii="Consolas" w:eastAsia="Times New Roman" w:hAnsi="Consolas" w:cs="Times New Roman"/>
+          <w:color w:val="BBBBBB"/>
+          <w:sz w:val="21"/>
+          <w:szCs w:val="21"/>
+          <w:lang w:val="en-US"/>
+        </w:rPr>
+        <w:t> </w:t>
+      </w:r>
+      <w:r>
+        <w:rPr>
+          <w:rFonts w:ascii="Consolas" w:eastAsia="Times New Roman" w:hAnsi="Consolas" w:cs="Times New Roman"/>
+          <w:color w:val="FEDE5D"/>
+          <w:sz w:val="21"/>
+          <w:szCs w:val="21"/>
+          <w:lang w:val="en-US"/>
+        </w:rPr>
+        <w:t>extends</w:t>
+      </w:r>
+      <w:r>
+        <w:rPr>
+          <w:rFonts w:ascii="Consolas" w:eastAsia="Times New Roman" w:hAnsi="Consolas" w:cs="Times New Roman"/>
+          <w:color w:val="BBBBBB"/>
+          <w:sz w:val="21"/>
+          <w:szCs w:val="21"/>
+          <w:lang w:val="en-US"/>
+        </w:rPr>
+        <w:t> </w:t>
+      </w:r>
+      <w:r>
+        <w:rPr>
+          <w:rFonts w:ascii="Consolas" w:eastAsia="Times New Roman" w:hAnsi="Consolas" w:cs="Times New Roman"/>
+          <w:color w:val="FE4450"/>
+          <w:sz w:val="21"/>
+          <w:szCs w:val="21"/>
+          <w:lang w:val="en-US"/>
+        </w:rPr>
+        <w:t>React</w:t>
+      </w:r>
+      <w:r>
+        <w:rPr>
+          <w:rFonts w:ascii="Consolas" w:eastAsia="Times New Roman" w:hAnsi="Consolas" w:cs="Times New Roman"/>
+          <w:color w:val="BBBBBB"/>
+          <w:sz w:val="21"/>
+          <w:szCs w:val="21"/>
+          <w:lang w:val="en-US"/>
+        </w:rPr>
+        <w:t>.</w:t>
+      </w:r>
+      <w:r>
+        <w:rPr>
+          <w:rFonts w:ascii="Consolas" w:eastAsia="Times New Roman" w:hAnsi="Consolas" w:cs="Times New Roman"/>
+          <w:color w:val="DD5500"/>
+          <w:sz w:val="21"/>
+          <w:szCs w:val="21"/>
+          <w:lang w:val="en-US"/>
+        </w:rPr>
+        <w:t>Component</w:t>
+      </w:r>
+      <w:r>
+        <w:rPr>
+          <w:rFonts w:ascii="Consolas" w:eastAsia="Times New Roman" w:hAnsi="Consolas" w:cs="Times New Roman"/>
+          <w:color w:val="BBBBBB"/>
+          <w:sz w:val="21"/>
+          <w:szCs w:val="21"/>
+          <w:lang w:val="en-US"/>
+        </w:rPr>
+        <w:t>&lt;</w:t>
+      </w:r>
+      <w:r>
+        <w:rPr>
+          <w:rFonts w:ascii="Consolas" w:eastAsia="Times New Roman" w:hAnsi="Consolas" w:cs="Times New Roman"/>
+          <w:color w:val="FE4450"/>
+          <w:sz w:val="21"/>
+          <w:szCs w:val="21"/>
+          <w:lang w:val="en-US"/>
+        </w:rPr>
+        <w:t>AppProps</w:t>
+      </w:r>
+      <w:r>
+        <w:rPr>
+          <w:rFonts w:ascii="Consolas" w:eastAsia="Times New Roman" w:hAnsi="Consolas" w:cs="Times New Roman"/>
+          <w:color w:val="BBBBBB"/>
+          <w:sz w:val="21"/>
+          <w:szCs w:val="21"/>
+          <w:lang w:val="en-US"/>
+        </w:rPr>
+        <w:t> </w:t>
+      </w:r>
+      <w:r>
+        <w:rPr>
+          <w:rFonts w:ascii="Consolas" w:eastAsia="Times New Roman" w:hAnsi="Consolas" w:cs="Times New Roman"/>
+          <w:i/>
+          <w:iCs/>
+          <w:color w:val="495495"/>
+          <w:sz w:val="21"/>
+          <w:szCs w:val="21"/>
+          <w:lang w:val="en-US"/>
+        </w:rPr>
+        <w:t>/*AppState*/</w:t>
+      </w:r>
+      <w:r>
+        <w:rPr>
+          <w:rFonts w:ascii="Consolas" w:eastAsia="Times New Roman" w:hAnsi="Consolas" w:cs="Times New Roman"/>
+          <w:color w:val="BBBBBB"/>
+          <w:sz w:val="21"/>
+          <w:szCs w:val="21"/>
+          <w:lang w:val="en-US"/>
+        </w:rPr>
+        <w:t>&gt; {</w:t>
+      </w:r>
+    </w:p>
+    <w:p>
+      <w:pPr>
+        <w:shd w:val="clear" w:color="auto" w:fill="262335"/>
+        <w:spacing w:after="0" w:line="285" w:lineRule="atLeast"/>
+        <w:rPr>
+          <w:rFonts w:ascii="Consolas" w:eastAsia="Times New Roman" w:hAnsi="Consolas" w:cs="Times New Roman"/>
+          <w:color w:val="BBBBBB"/>
+          <w:sz w:val="21"/>
+          <w:szCs w:val="21"/>
+          <w:lang w:val="en-US"/>
+        </w:rPr>
+      </w:pPr>
+      <w:r>
+        <w:rPr>
+          <w:rFonts w:ascii="Consolas" w:eastAsia="Times New Roman" w:hAnsi="Consolas" w:cs="Times New Roman"/>
+          <w:color w:val="BBBBBB"/>
+          <w:sz w:val="21"/>
+          <w:szCs w:val="21"/>
+          <w:lang w:val="en-US"/>
+        </w:rPr>
+        <w:t>  </w:t>
+      </w:r>
+      <w:r>
+        <w:rPr>
+          <w:rFonts w:ascii="Consolas" w:eastAsia="Times New Roman" w:hAnsi="Consolas" w:cs="Times New Roman"/>
+          <w:color w:val="FEDE5D"/>
+          <w:sz w:val="21"/>
+          <w:szCs w:val="21"/>
+          <w:lang w:val="en-US"/>
+        </w:rPr>
+        <w:t>constructor</w:t>
+      </w:r>
+      <w:r>
+        <w:rPr>
+          <w:rFonts w:ascii="Consolas" w:eastAsia="Times New Roman" w:hAnsi="Consolas" w:cs="Times New Roman"/>
+          <w:color w:val="BBBBBB"/>
+          <w:sz w:val="21"/>
+          <w:szCs w:val="21"/>
+          <w:lang w:val="en-US"/>
+        </w:rPr>
+        <w:t>(</w:t>
+      </w:r>
+      <w:r>
+        <w:rPr>
+          <w:rFonts w:ascii="Consolas" w:eastAsia="Times New Roman" w:hAnsi="Consolas" w:cs="Times New Roman"/>
+          <w:i/>
+          <w:iCs/>
+          <w:color w:val="FF7EDB"/>
+          <w:sz w:val="21"/>
+          <w:szCs w:val="21"/>
+          <w:lang w:val="en-US"/>
+        </w:rPr>
+        <w:t>props</w:t>
+      </w:r>
+      <w:r>
+        <w:rPr>
+          <w:rFonts w:ascii="Consolas" w:eastAsia="Times New Roman" w:hAnsi="Consolas" w:cs="Times New Roman"/>
+          <w:color w:val="FEDE5D"/>
+          <w:sz w:val="21"/>
+          <w:szCs w:val="21"/>
+          <w:lang w:val="en-US"/>
+        </w:rPr>
+        <w:t>:</w:t>
+      </w:r>
+      <w:r>
+        <w:rPr>
+          <w:rFonts w:ascii="Consolas" w:eastAsia="Times New Roman" w:hAnsi="Consolas" w:cs="Times New Roman"/>
+          <w:color w:val="BBBBBB"/>
+          <w:sz w:val="21"/>
+          <w:szCs w:val="21"/>
+          <w:lang w:val="en-US"/>
+        </w:rPr>
+        <w:t> </w:t>
+      </w:r>
+      <w:r>
+        <w:rPr>
+          <w:rFonts w:ascii="Consolas" w:eastAsia="Times New Roman" w:hAnsi="Consolas" w:cs="Times New Roman"/>
+          <w:color w:val="FE4450"/>
+          <w:sz w:val="21"/>
+          <w:szCs w:val="21"/>
+          <w:lang w:val="en-US"/>
+        </w:rPr>
+        <w:t>AppProps</w:t>
+      </w:r>
+      <w:r>
+        <w:rPr>
+          <w:rFonts w:ascii="Consolas" w:eastAsia="Times New Roman" w:hAnsi="Consolas" w:cs="Times New Roman"/>
+          <w:color w:val="BBBBBB"/>
+          <w:sz w:val="21"/>
+          <w:szCs w:val="21"/>
+          <w:lang w:val="en-US"/>
+        </w:rPr>
+        <w:t>) {</w:t>
+      </w:r>
+    </w:p>
+    <w:p>
+      <w:pPr>
+        <w:shd w:val="clear" w:color="auto" w:fill="262335"/>
+        <w:spacing w:after="0" w:line="285" w:lineRule="atLeast"/>
+        <w:rPr>
+          <w:rFonts w:ascii="Consolas" w:eastAsia="Times New Roman" w:hAnsi="Consolas" w:cs="Times New Roman"/>
+          <w:color w:val="BBBBBB"/>
+          <w:sz w:val="21"/>
+          <w:szCs w:val="21"/>
+          <w:lang w:val="en-US"/>
+        </w:rPr>
+      </w:pPr>
+      <w:r>
+        <w:rPr>
+          <w:rFonts w:ascii="Consolas" w:eastAsia="Times New Roman" w:hAnsi="Consolas" w:cs="Times New Roman"/>
+          <w:color w:val="BBBBBB"/>
+          <w:sz w:val="21"/>
+          <w:szCs w:val="21"/>
+          <w:lang w:val="en-US"/>
+        </w:rPr>
+        <w:t>    </w:t>
+      </w:r>
+      <w:r>
+        <w:rPr>
+          <w:rFonts w:ascii="Consolas" w:eastAsia="Times New Roman" w:hAnsi="Consolas" w:cs="Times New Roman"/>
+          <w:b/>
+          <w:bCs/>
+          <w:color w:val="FE4450"/>
+          <w:sz w:val="21"/>
+          <w:szCs w:val="21"/>
+          <w:lang w:val="en-US"/>
+        </w:rPr>
+        <w:t>super</w:t>
+      </w:r>
+      <w:r>
+        <w:rPr>
+          <w:rFonts w:ascii="Consolas" w:eastAsia="Times New Roman" w:hAnsi="Consolas" w:cs="Times New Roman"/>
+          <w:color w:val="BBBBBB"/>
+          <w:sz w:val="21"/>
+          <w:szCs w:val="21"/>
+          <w:lang w:val="en-US"/>
+        </w:rPr>
+        <w:t>(</w:t>
+      </w:r>
+      <w:r>
+        <w:rPr>
+          <w:rFonts w:ascii="Consolas" w:eastAsia="Times New Roman" w:hAnsi="Consolas" w:cs="Times New Roman"/>
+          <w:color w:val="FF7EDB"/>
+          <w:sz w:val="21"/>
+          <w:szCs w:val="21"/>
+          <w:lang w:val="en-US"/>
+        </w:rPr>
+        <w:t>props</w:t>
+      </w:r>
+      <w:r>
+        <w:rPr>
+          <w:rFonts w:ascii="Consolas" w:eastAsia="Times New Roman" w:hAnsi="Consolas" w:cs="Times New Roman"/>
+          <w:color w:val="BBBBBB"/>
+          <w:sz w:val="21"/>
+          <w:szCs w:val="21"/>
+          <w:lang w:val="en-US"/>
+        </w:rPr>
+        <w:t>);</w:t>
+      </w:r>
+    </w:p>
+    <w:p>
+      <w:pPr>
+        <w:shd w:val="clear" w:color="auto" w:fill="262335"/>
+        <w:spacing w:after="0" w:line="285" w:lineRule="atLeast"/>
+        <w:rPr>
+          <w:rFonts w:ascii="Consolas" w:eastAsia="Times New Roman" w:hAnsi="Consolas" w:cs="Times New Roman"/>
+          <w:color w:val="BBBBBB"/>
+          <w:sz w:val="21"/>
+          <w:szCs w:val="21"/>
+          <w:lang w:val="en-US"/>
+        </w:rPr>
+      </w:pPr>
+      <w:r>
+        <w:rPr>
+          <w:rFonts w:ascii="Consolas" w:eastAsia="Times New Roman" w:hAnsi="Consolas" w:cs="Times New Roman"/>
+          <w:color w:val="BBBBBB"/>
+          <w:sz w:val="21"/>
+          <w:szCs w:val="21"/>
+          <w:lang w:val="en-US"/>
+        </w:rPr>
+        <w:t>    </w:t>
+      </w:r>
+      <w:r>
+        <w:rPr>
+          <w:rFonts w:ascii="Consolas" w:eastAsia="Times New Roman" w:hAnsi="Consolas" w:cs="Times New Roman"/>
+          <w:i/>
+          <w:iCs/>
+          <w:color w:val="495495"/>
+          <w:sz w:val="21"/>
+          <w:szCs w:val="21"/>
+          <w:lang w:val="en-US"/>
+        </w:rPr>
+        <w:t>//this.state = { counter: 0}</w:t>
+      </w:r>
+    </w:p>
+    <w:p>
+      <w:pPr>
+        <w:shd w:val="clear" w:color="auto" w:fill="262335"/>
+        <w:spacing w:after="0" w:line="285" w:lineRule="atLeast"/>
+        <w:rPr>
+          <w:rFonts w:ascii="Consolas" w:eastAsia="Times New Roman" w:hAnsi="Consolas" w:cs="Times New Roman"/>
+          <w:color w:val="BBBBBB"/>
+          <w:sz w:val="21"/>
+          <w:szCs w:val="21"/>
+          <w:lang w:val="en-US"/>
+        </w:rPr>
+      </w:pPr>
+      <w:r>
+        <w:rPr>
+          <w:rFonts w:ascii="Consolas" w:eastAsia="Times New Roman" w:hAnsi="Consolas" w:cs="Times New Roman"/>
+          <w:color w:val="BBBBBB"/>
+          <w:sz w:val="21"/>
+          <w:szCs w:val="21"/>
+          <w:lang w:val="en-US"/>
+        </w:rPr>
+        <w:t>  }</w:t>
+      </w:r>
+    </w:p>
+    <w:p>
+      <w:pPr>
+        <w:shd w:val="clear" w:color="auto" w:fill="262335"/>
+        <w:spacing w:after="0" w:line="285" w:lineRule="atLeast"/>
+        <w:rPr>
+          <w:rFonts w:ascii="Consolas" w:eastAsia="Times New Roman" w:hAnsi="Consolas" w:cs="Times New Roman"/>
+          <w:color w:val="BBBBBB"/>
+          <w:sz w:val="21"/>
+          <w:szCs w:val="21"/>
+          <w:lang w:val="en-US"/>
+        </w:rPr>
+      </w:pPr>
+    </w:p>
+    <w:p>
+      <w:pPr>
+        <w:shd w:val="clear" w:color="auto" w:fill="262335"/>
+        <w:spacing w:after="0" w:line="285" w:lineRule="atLeast"/>
+        <w:rPr>
+          <w:rFonts w:ascii="Consolas" w:eastAsia="Times New Roman" w:hAnsi="Consolas" w:cs="Times New Roman"/>
+          <w:color w:val="BBBBBB"/>
+          <w:sz w:val="21"/>
+          <w:szCs w:val="21"/>
+          <w:lang w:val="en-US"/>
+        </w:rPr>
+      </w:pPr>
+      <w:r>
+        <w:rPr>
+          <w:rFonts w:ascii="Consolas" w:eastAsia="Times New Roman" w:hAnsi="Consolas" w:cs="Times New Roman"/>
+          <w:color w:val="BBBBBB"/>
+          <w:sz w:val="21"/>
+          <w:szCs w:val="21"/>
+          <w:lang w:val="en-US"/>
+        </w:rPr>
+        <w:t>  </w:t>
+      </w:r>
+      <w:r>
+        <w:rPr>
+          <w:rFonts w:ascii="Consolas" w:eastAsia="Times New Roman" w:hAnsi="Consolas" w:cs="Times New Roman"/>
+          <w:color w:val="FF7EDB"/>
+          <w:sz w:val="21"/>
+          <w:szCs w:val="21"/>
+          <w:lang w:val="en-US"/>
+        </w:rPr>
+        <w:t>state</w:t>
+      </w:r>
+      <w:r>
+        <w:rPr>
+          <w:rFonts w:ascii="Consolas" w:eastAsia="Times New Roman" w:hAnsi="Consolas" w:cs="Times New Roman"/>
+          <w:color w:val="BBBBBB"/>
+          <w:sz w:val="21"/>
+          <w:szCs w:val="21"/>
+          <w:lang w:val="en-US"/>
+        </w:rPr>
+        <w:t> </w:t>
+      </w:r>
+      <w:r>
+        <w:rPr>
+          <w:rFonts w:ascii="Consolas" w:eastAsia="Times New Roman" w:hAnsi="Consolas" w:cs="Times New Roman"/>
+          <w:color w:val="FFFFFF"/>
+          <w:sz w:val="21"/>
+          <w:szCs w:val="21"/>
+          <w:lang w:val="en-US"/>
+        </w:rPr>
+        <w:t>=</w:t>
+      </w:r>
+      <w:r>
+        <w:rPr>
+          <w:rFonts w:ascii="Consolas" w:eastAsia="Times New Roman" w:hAnsi="Consolas" w:cs="Times New Roman"/>
+          <w:color w:val="BBBBBB"/>
+          <w:sz w:val="21"/>
+          <w:szCs w:val="21"/>
+          <w:lang w:val="en-US"/>
+        </w:rPr>
+        <w:t> {</w:t>
+      </w:r>
+    </w:p>
+    <w:p>
+      <w:pPr>
+        <w:shd w:val="clear" w:color="auto" w:fill="262335"/>
+        <w:spacing w:after="0" w:line="285" w:lineRule="atLeast"/>
+        <w:rPr>
+          <w:rFonts w:ascii="Consolas" w:eastAsia="Times New Roman" w:hAnsi="Consolas" w:cs="Times New Roman"/>
+          <w:color w:val="BBBBBB"/>
+          <w:sz w:val="21"/>
+          <w:szCs w:val="21"/>
+          <w:lang w:val="en-US"/>
+        </w:rPr>
+      </w:pPr>
+      <w:r>
+        <w:rPr>
+          <w:rFonts w:ascii="Consolas" w:eastAsia="Times New Roman" w:hAnsi="Consolas" w:cs="Times New Roman"/>
+          <w:color w:val="BBBBBB"/>
+          <w:sz w:val="21"/>
+          <w:szCs w:val="21"/>
+          <w:lang w:val="en-US"/>
+        </w:rPr>
+        <w:t>    </w:t>
+      </w:r>
+      <w:r>
+        <w:rPr>
+          <w:rFonts w:ascii="Consolas" w:eastAsia="Times New Roman" w:hAnsi="Consolas" w:cs="Times New Roman"/>
+          <w:color w:val="FF7EDB"/>
+          <w:sz w:val="21"/>
+          <w:szCs w:val="21"/>
+          <w:lang w:val="en-US"/>
+        </w:rPr>
+        <w:t>counter</w:t>
+      </w:r>
+      <w:r>
+        <w:rPr>
+          <w:rFonts w:ascii="Consolas" w:eastAsia="Times New Roman" w:hAnsi="Consolas" w:cs="Times New Roman"/>
+          <w:color w:val="B6B1B1"/>
+          <w:sz w:val="21"/>
+          <w:szCs w:val="21"/>
+          <w:lang w:val="en-US"/>
+        </w:rPr>
+        <w:t>:</w:t>
+      </w:r>
+      <w:r>
+        <w:rPr>
+          <w:rFonts w:ascii="Consolas" w:eastAsia="Times New Roman" w:hAnsi="Consolas" w:cs="Times New Roman"/>
+          <w:color w:val="BBBBBB"/>
+          <w:sz w:val="21"/>
+          <w:szCs w:val="21"/>
+          <w:lang w:val="en-US"/>
+        </w:rPr>
+        <w:t> </w:t>
+      </w:r>
+      <w:r>
+        <w:rPr>
+          <w:rFonts w:ascii="Consolas" w:eastAsia="Times New Roman" w:hAnsi="Consolas" w:cs="Times New Roman"/>
+          <w:color w:val="F97E72"/>
+          <w:sz w:val="21"/>
+          <w:szCs w:val="21"/>
+          <w:lang w:val="en-US"/>
+        </w:rPr>
+        <w:t>0</w:t>
+      </w:r>
+    </w:p>
+    <w:p>
+      <w:pPr>
+        <w:shd w:val="clear" w:color="auto" w:fill="262335"/>
+        <w:spacing w:after="0" w:line="285" w:lineRule="atLeast"/>
+        <w:rPr>
+          <w:rFonts w:ascii="Consolas" w:eastAsia="Times New Roman" w:hAnsi="Consolas" w:cs="Times New Roman"/>
+          <w:color w:val="BBBBBB"/>
+          <w:sz w:val="21"/>
+          <w:szCs w:val="21"/>
+          <w:lang w:val="en-US"/>
+        </w:rPr>
+      </w:pPr>
+      <w:r>
+        <w:rPr>
+          <w:rFonts w:ascii="Consolas" w:eastAsia="Times New Roman" w:hAnsi="Consolas" w:cs="Times New Roman"/>
+          <w:color w:val="BBBBBB"/>
+          <w:sz w:val="21"/>
+          <w:szCs w:val="21"/>
+          <w:lang w:val="en-US"/>
+        </w:rPr>
+        <w:t>  };</w:t>
+      </w:r>
+    </w:p>
+    <w:p>
+      <w:pPr>
+        <w:shd w:val="clear" w:color="auto" w:fill="262335"/>
+        <w:spacing w:after="0" w:line="285" w:lineRule="atLeast"/>
+        <w:rPr>
+          <w:rFonts w:ascii="Consolas" w:eastAsia="Times New Roman" w:hAnsi="Consolas" w:cs="Times New Roman"/>
+          <w:color w:val="BBBBBB"/>
+          <w:sz w:val="21"/>
+          <w:szCs w:val="21"/>
+          <w:lang w:val="en-US"/>
+        </w:rPr>
+      </w:pPr>
+    </w:p>
+    <w:p>
+      <w:pPr>
+        <w:shd w:val="clear" w:color="auto" w:fill="262335"/>
+        <w:spacing w:after="0" w:line="285" w:lineRule="atLeast"/>
+        <w:rPr>
+          <w:rFonts w:ascii="Consolas" w:eastAsia="Times New Roman" w:hAnsi="Consolas" w:cs="Times New Roman"/>
+          <w:color w:val="BBBBBB"/>
+          <w:sz w:val="21"/>
+          <w:szCs w:val="21"/>
+          <w:lang w:val="en-US"/>
+        </w:rPr>
+      </w:pPr>
+      <w:r>
+        <w:rPr>
+          <w:rFonts w:ascii="Consolas" w:eastAsia="Times New Roman" w:hAnsi="Consolas" w:cs="Times New Roman"/>
+          <w:color w:val="BBBBBB"/>
+          <w:sz w:val="21"/>
+          <w:szCs w:val="21"/>
+          <w:lang w:val="en-US"/>
+        </w:rPr>
+        <w:t>  </w:t>
+      </w:r>
+      <w:r>
+        <w:rPr>
+          <w:rFonts w:ascii="Consolas" w:eastAsia="Times New Roman" w:hAnsi="Consolas" w:cs="Times New Roman"/>
+          <w:color w:val="36F9F6"/>
+          <w:sz w:val="21"/>
+          <w:szCs w:val="21"/>
+          <w:lang w:val="en-US"/>
+        </w:rPr>
+        <w:t>onIncrement</w:t>
+      </w:r>
+      <w:r>
+        <w:rPr>
+          <w:rFonts w:ascii="Consolas" w:eastAsia="Times New Roman" w:hAnsi="Consolas" w:cs="Times New Roman"/>
+          <w:color w:val="BBBBBB"/>
+          <w:sz w:val="21"/>
+          <w:szCs w:val="21"/>
+          <w:lang w:val="en-US"/>
+        </w:rPr>
+        <w:t> </w:t>
+      </w:r>
+      <w:r>
+        <w:rPr>
+          <w:rFonts w:ascii="Consolas" w:eastAsia="Times New Roman" w:hAnsi="Consolas" w:cs="Times New Roman"/>
+          <w:color w:val="FFFFFF"/>
+          <w:sz w:val="21"/>
+          <w:szCs w:val="21"/>
+          <w:lang w:val="en-US"/>
+        </w:rPr>
+        <w:t>=</w:t>
+      </w:r>
+      <w:r>
+        <w:rPr>
+          <w:rFonts w:ascii="Consolas" w:eastAsia="Times New Roman" w:hAnsi="Consolas" w:cs="Times New Roman"/>
+          <w:color w:val="BBBBBB"/>
+          <w:sz w:val="21"/>
+          <w:szCs w:val="21"/>
+          <w:lang w:val="en-US"/>
+        </w:rPr>
+        <w:t> ()</w:t>
+      </w:r>
+      <w:r>
+        <w:rPr>
+          <w:rFonts w:ascii="Consolas" w:eastAsia="Times New Roman" w:hAnsi="Consolas" w:cs="Times New Roman"/>
+          <w:color w:val="FEDE5D"/>
+          <w:sz w:val="21"/>
+          <w:szCs w:val="21"/>
+          <w:lang w:val="en-US"/>
+        </w:rPr>
+        <w:t>:</w:t>
+      </w:r>
+      <w:r>
+        <w:rPr>
+          <w:rFonts w:ascii="Consolas" w:eastAsia="Times New Roman" w:hAnsi="Consolas" w:cs="Times New Roman"/>
+          <w:color w:val="BBBBBB"/>
+          <w:sz w:val="21"/>
+          <w:szCs w:val="21"/>
+          <w:lang w:val="en-US"/>
+        </w:rPr>
+        <w:t> </w:t>
+      </w:r>
+      <w:r>
+        <w:rPr>
+          <w:rFonts w:ascii="Consolas" w:eastAsia="Times New Roman" w:hAnsi="Consolas" w:cs="Times New Roman"/>
+          <w:color w:val="FE4450"/>
+          <w:sz w:val="21"/>
+          <w:szCs w:val="21"/>
+          <w:lang w:val="en-US"/>
+        </w:rPr>
+        <w:t>void</w:t>
+      </w:r>
+      <w:r>
+        <w:rPr>
+          <w:rFonts w:ascii="Consolas" w:eastAsia="Times New Roman" w:hAnsi="Consolas" w:cs="Times New Roman"/>
+          <w:color w:val="BBBBBB"/>
+          <w:sz w:val="21"/>
+          <w:szCs w:val="21"/>
+          <w:lang w:val="en-US"/>
+        </w:rPr>
+        <w:t> </w:t>
+      </w:r>
+      <w:r>
+        <w:rPr>
+          <w:rFonts w:ascii="Consolas" w:eastAsia="Times New Roman" w:hAnsi="Consolas" w:cs="Times New Roman"/>
+          <w:color w:val="FEDE5D"/>
+          <w:sz w:val="21"/>
+          <w:szCs w:val="21"/>
+          <w:lang w:val="en-US"/>
+        </w:rPr>
+        <w:t>=&gt;</w:t>
+      </w:r>
+      <w:r>
+        <w:rPr>
+          <w:rFonts w:ascii="Consolas" w:eastAsia="Times New Roman" w:hAnsi="Consolas" w:cs="Times New Roman"/>
+          <w:color w:val="BBBBBB"/>
+          <w:sz w:val="21"/>
+          <w:szCs w:val="21"/>
+          <w:lang w:val="en-US"/>
+        </w:rPr>
+        <w:t> {</w:t>
+      </w:r>
+    </w:p>
+    <w:p>
+      <w:pPr>
+        <w:shd w:val="clear" w:color="auto" w:fill="262335"/>
+        <w:spacing w:after="0" w:line="285" w:lineRule="atLeast"/>
+        <w:rPr>
+          <w:rFonts w:ascii="Consolas" w:eastAsia="Times New Roman" w:hAnsi="Consolas" w:cs="Times New Roman"/>
+          <w:color w:val="BBBBBB"/>
+          <w:sz w:val="21"/>
+          <w:szCs w:val="21"/>
+          <w:lang w:val="en-US"/>
+        </w:rPr>
+      </w:pPr>
+      <w:r>
+        <w:rPr>
+          <w:rFonts w:ascii="Consolas" w:eastAsia="Times New Roman" w:hAnsi="Consolas" w:cs="Times New Roman"/>
+          <w:color w:val="BBBBBB"/>
+          <w:sz w:val="21"/>
+          <w:szCs w:val="21"/>
+          <w:lang w:val="en-US"/>
+        </w:rPr>
+        <w:t>    </w:t>
+      </w:r>
+      <w:r>
+        <w:rPr>
+          <w:rFonts w:ascii="Consolas" w:eastAsia="Times New Roman" w:hAnsi="Consolas" w:cs="Times New Roman"/>
+          <w:b/>
+          <w:bCs/>
+          <w:color w:val="FE4450"/>
+          <w:sz w:val="21"/>
+          <w:szCs w:val="21"/>
+          <w:lang w:val="en-US"/>
+        </w:rPr>
+        <w:t>this</w:t>
+      </w:r>
+      <w:r>
+        <w:rPr>
+          <w:rFonts w:ascii="Consolas" w:eastAsia="Times New Roman" w:hAnsi="Consolas" w:cs="Times New Roman"/>
+          <w:color w:val="BBBBBB"/>
+          <w:sz w:val="21"/>
+          <w:szCs w:val="21"/>
+          <w:lang w:val="en-US"/>
+        </w:rPr>
+        <w:t>.</w:t>
+      </w:r>
+      <w:r>
+        <w:rPr>
+          <w:rFonts w:ascii="Consolas" w:eastAsia="Times New Roman" w:hAnsi="Consolas" w:cs="Times New Roman"/>
+          <w:color w:val="36F9F6"/>
+          <w:sz w:val="21"/>
+          <w:szCs w:val="21"/>
+          <w:lang w:val="en-US"/>
+        </w:rPr>
+        <w:t>setState</w:t>
+      </w:r>
+      <w:r>
+        <w:rPr>
+          <w:rFonts w:ascii="Consolas" w:eastAsia="Times New Roman" w:hAnsi="Consolas" w:cs="Times New Roman"/>
+          <w:color w:val="BBBBBB"/>
+          <w:sz w:val="21"/>
+          <w:szCs w:val="21"/>
+          <w:lang w:val="en-US"/>
+        </w:rPr>
+        <w:t>({ </w:t>
+      </w:r>
+      <w:r>
+        <w:rPr>
+          <w:rFonts w:ascii="Consolas" w:eastAsia="Times New Roman" w:hAnsi="Consolas" w:cs="Times New Roman"/>
+          <w:color w:val="FF7EDB"/>
+          <w:sz w:val="21"/>
+          <w:szCs w:val="21"/>
+          <w:lang w:val="en-US"/>
+        </w:rPr>
+        <w:t>counter</w:t>
+      </w:r>
+      <w:r>
+        <w:rPr>
+          <w:rFonts w:ascii="Consolas" w:eastAsia="Times New Roman" w:hAnsi="Consolas" w:cs="Times New Roman"/>
+          <w:color w:val="B6B1B1"/>
+          <w:sz w:val="21"/>
+          <w:szCs w:val="21"/>
+          <w:lang w:val="en-US"/>
+        </w:rPr>
+        <w:t>:</w:t>
+      </w:r>
+      <w:r>
+        <w:rPr>
+          <w:rFonts w:ascii="Consolas" w:eastAsia="Times New Roman" w:hAnsi="Consolas" w:cs="Times New Roman"/>
+          <w:color w:val="BBBBBB"/>
+          <w:sz w:val="21"/>
+          <w:szCs w:val="21"/>
+          <w:lang w:val="en-US"/>
+        </w:rPr>
+        <w:t> </w:t>
+      </w:r>
+      <w:r>
+        <w:rPr>
+          <w:rFonts w:ascii="Consolas" w:eastAsia="Times New Roman" w:hAnsi="Consolas" w:cs="Times New Roman"/>
+          <w:b/>
+          <w:bCs/>
+          <w:color w:val="FE4450"/>
+          <w:sz w:val="21"/>
+          <w:szCs w:val="21"/>
+          <w:lang w:val="en-US"/>
+        </w:rPr>
+        <w:t>this</w:t>
+      </w:r>
+      <w:r>
+        <w:rPr>
+          <w:rFonts w:ascii="Consolas" w:eastAsia="Times New Roman" w:hAnsi="Consolas" w:cs="Times New Roman"/>
+          <w:color w:val="BBBBBB"/>
+          <w:sz w:val="21"/>
+          <w:szCs w:val="21"/>
+          <w:lang w:val="en-US"/>
+        </w:rPr>
+        <w:t>.</w:t>
+      </w:r>
+      <w:r>
+        <w:rPr>
+          <w:rFonts w:ascii="Consolas" w:eastAsia="Times New Roman" w:hAnsi="Consolas" w:cs="Times New Roman"/>
+          <w:color w:val="FF7EDB"/>
+          <w:sz w:val="21"/>
+          <w:szCs w:val="21"/>
+          <w:lang w:val="en-US"/>
+        </w:rPr>
+        <w:t>state</w:t>
+      </w:r>
+      <w:r>
+        <w:rPr>
+          <w:rFonts w:ascii="Consolas" w:eastAsia="Times New Roman" w:hAnsi="Consolas" w:cs="Times New Roman"/>
+          <w:color w:val="BBBBBB"/>
+          <w:sz w:val="21"/>
+          <w:szCs w:val="21"/>
+          <w:lang w:val="en-US"/>
+        </w:rPr>
+        <w:t>.</w:t>
+      </w:r>
+      <w:r>
+        <w:rPr>
+          <w:rFonts w:ascii="Consolas" w:eastAsia="Times New Roman" w:hAnsi="Consolas" w:cs="Times New Roman"/>
+          <w:color w:val="FF7EDB"/>
+          <w:sz w:val="21"/>
+          <w:szCs w:val="21"/>
+          <w:lang w:val="en-US"/>
+        </w:rPr>
+        <w:t>counter</w:t>
+      </w:r>
+      <w:r>
+        <w:rPr>
+          <w:rFonts w:ascii="Consolas" w:eastAsia="Times New Roman" w:hAnsi="Consolas" w:cs="Times New Roman"/>
+          <w:color w:val="BBBBBB"/>
+          <w:sz w:val="21"/>
+          <w:szCs w:val="21"/>
+          <w:lang w:val="en-US"/>
+        </w:rPr>
+        <w:t> </w:t>
+      </w:r>
+      <w:r>
+        <w:rPr>
+          <w:rFonts w:ascii="Consolas" w:eastAsia="Times New Roman" w:hAnsi="Consolas" w:cs="Times New Roman"/>
+          <w:color w:val="FEDE5D"/>
+          <w:sz w:val="21"/>
+          <w:szCs w:val="21"/>
+          <w:lang w:val="en-US"/>
+        </w:rPr>
+        <w:t>+</w:t>
+      </w:r>
+      <w:r>
+        <w:rPr>
+          <w:rFonts w:ascii="Consolas" w:eastAsia="Times New Roman" w:hAnsi="Consolas" w:cs="Times New Roman"/>
+          <w:color w:val="BBBBBB"/>
+          <w:sz w:val="21"/>
+          <w:szCs w:val="21"/>
+          <w:lang w:val="en-US"/>
+        </w:rPr>
+        <w:t> </w:t>
+      </w:r>
+      <w:r>
+        <w:rPr>
+          <w:rFonts w:ascii="Consolas" w:eastAsia="Times New Roman" w:hAnsi="Consolas" w:cs="Times New Roman"/>
+          <w:color w:val="F97E72"/>
+          <w:sz w:val="21"/>
+          <w:szCs w:val="21"/>
+          <w:lang w:val="en-US"/>
+        </w:rPr>
+        <w:t>1</w:t>
+      </w:r>
+      <w:r>
+        <w:rPr>
+          <w:rFonts w:ascii="Consolas" w:eastAsia="Times New Roman" w:hAnsi="Consolas" w:cs="Times New Roman"/>
+          <w:color w:val="BBBBBB"/>
+          <w:sz w:val="21"/>
+          <w:szCs w:val="21"/>
+          <w:lang w:val="en-US"/>
+        </w:rPr>
+        <w:t> });</w:t>
+      </w:r>
+    </w:p>
+    <w:p>
+      <w:pPr>
+        <w:shd w:val="clear" w:color="auto" w:fill="262335"/>
+        <w:spacing w:after="0" w:line="285" w:lineRule="atLeast"/>
+        <w:rPr>
+          <w:rFonts w:ascii="Consolas" w:eastAsia="Times New Roman" w:hAnsi="Consolas" w:cs="Times New Roman"/>
+          <w:color w:val="BBBBBB"/>
+          <w:sz w:val="21"/>
+          <w:szCs w:val="21"/>
+          <w:lang w:val="en-US"/>
+        </w:rPr>
+      </w:pPr>
+      <w:r>
+        <w:rPr>
+          <w:rFonts w:ascii="Consolas" w:eastAsia="Times New Roman" w:hAnsi="Consolas" w:cs="Times New Roman"/>
+          <w:color w:val="BBBBBB"/>
+          <w:sz w:val="21"/>
+          <w:szCs w:val="21"/>
+          <w:lang w:val="en-US"/>
+        </w:rPr>
+        <w:t>  };</w:t>
+      </w:r>
+    </w:p>
+    <w:p>
+      <w:pPr>
+        <w:shd w:val="clear" w:color="auto" w:fill="262335"/>
+        <w:spacing w:after="0" w:line="285" w:lineRule="atLeast"/>
+        <w:rPr>
+          <w:rFonts w:ascii="Consolas" w:eastAsia="Times New Roman" w:hAnsi="Consolas" w:cs="Times New Roman"/>
+          <w:color w:val="BBBBBB"/>
+          <w:sz w:val="21"/>
+          <w:szCs w:val="21"/>
+          <w:lang w:val="en-US"/>
+        </w:rPr>
+      </w:pPr>
+    </w:p>
+    <w:p>
+      <w:pPr>
+        <w:shd w:val="clear" w:color="auto" w:fill="262335"/>
+        <w:spacing w:after="0" w:line="285" w:lineRule="atLeast"/>
+        <w:rPr>
+          <w:rFonts w:ascii="Consolas" w:eastAsia="Times New Roman" w:hAnsi="Consolas" w:cs="Times New Roman"/>
+          <w:color w:val="BBBBBB"/>
+          <w:sz w:val="21"/>
+          <w:szCs w:val="21"/>
+          <w:lang w:val="en-US"/>
+        </w:rPr>
+      </w:pPr>
+      <w:r>
+        <w:rPr>
+          <w:rFonts w:ascii="Consolas" w:eastAsia="Times New Roman" w:hAnsi="Consolas" w:cs="Times New Roman"/>
+          <w:color w:val="BBBBBB"/>
+          <w:sz w:val="21"/>
+          <w:szCs w:val="21"/>
+          <w:lang w:val="en-US"/>
+        </w:rPr>
+        <w:t>  </w:t>
+      </w:r>
+      <w:r>
+        <w:rPr>
+          <w:rFonts w:ascii="Consolas" w:eastAsia="Times New Roman" w:hAnsi="Consolas" w:cs="Times New Roman"/>
+          <w:color w:val="36F9F6"/>
+          <w:sz w:val="21"/>
+          <w:szCs w:val="21"/>
+          <w:lang w:val="en-US"/>
+        </w:rPr>
+        <w:t>onDecrement</w:t>
+      </w:r>
+      <w:r>
+        <w:rPr>
+          <w:rFonts w:ascii="Consolas" w:eastAsia="Times New Roman" w:hAnsi="Consolas" w:cs="Times New Roman"/>
+          <w:color w:val="BBBBBB"/>
+          <w:sz w:val="21"/>
+          <w:szCs w:val="21"/>
+          <w:lang w:val="en-US"/>
+        </w:rPr>
+        <w:t> </w:t>
+      </w:r>
+      <w:r>
+        <w:rPr>
+          <w:rFonts w:ascii="Consolas" w:eastAsia="Times New Roman" w:hAnsi="Consolas" w:cs="Times New Roman"/>
+          <w:color w:val="FFFFFF"/>
+          <w:sz w:val="21"/>
+          <w:szCs w:val="21"/>
+          <w:lang w:val="en-US"/>
+        </w:rPr>
+        <w:t>=</w:t>
+      </w:r>
+      <w:r>
+        <w:rPr>
+          <w:rFonts w:ascii="Consolas" w:eastAsia="Times New Roman" w:hAnsi="Consolas" w:cs="Times New Roman"/>
+          <w:color w:val="BBBBBB"/>
+          <w:sz w:val="21"/>
+          <w:szCs w:val="21"/>
+          <w:lang w:val="en-US"/>
+        </w:rPr>
+        <w:t> ()</w:t>
+      </w:r>
+      <w:r>
+        <w:rPr>
+          <w:rFonts w:ascii="Consolas" w:eastAsia="Times New Roman" w:hAnsi="Consolas" w:cs="Times New Roman"/>
+          <w:color w:val="FEDE5D"/>
+          <w:sz w:val="21"/>
+          <w:szCs w:val="21"/>
+          <w:lang w:val="en-US"/>
+        </w:rPr>
+        <w:t>:</w:t>
+      </w:r>
+      <w:r>
+        <w:rPr>
+          <w:rFonts w:ascii="Consolas" w:eastAsia="Times New Roman" w:hAnsi="Consolas" w:cs="Times New Roman"/>
+          <w:color w:val="BBBBBB"/>
+          <w:sz w:val="21"/>
+          <w:szCs w:val="21"/>
+          <w:lang w:val="en-US"/>
+        </w:rPr>
+        <w:t> </w:t>
+      </w:r>
+      <w:r>
+        <w:rPr>
+          <w:rFonts w:ascii="Consolas" w:eastAsia="Times New Roman" w:hAnsi="Consolas" w:cs="Times New Roman"/>
+          <w:color w:val="FE4450"/>
+          <w:sz w:val="21"/>
+          <w:szCs w:val="21"/>
+          <w:lang w:val="en-US"/>
+        </w:rPr>
+        <w:t>void</w:t>
+      </w:r>
+      <w:r>
+        <w:rPr>
+          <w:rFonts w:ascii="Consolas" w:eastAsia="Times New Roman" w:hAnsi="Consolas" w:cs="Times New Roman"/>
+          <w:color w:val="BBBBBB"/>
+          <w:sz w:val="21"/>
+          <w:szCs w:val="21"/>
+          <w:lang w:val="en-US"/>
+        </w:rPr>
+        <w:t> </w:t>
+      </w:r>
+      <w:r>
+        <w:rPr>
+          <w:rFonts w:ascii="Consolas" w:eastAsia="Times New Roman" w:hAnsi="Consolas" w:cs="Times New Roman"/>
+          <w:color w:val="FEDE5D"/>
+          <w:sz w:val="21"/>
+          <w:szCs w:val="21"/>
+          <w:lang w:val="en-US"/>
+        </w:rPr>
+        <w:t>=&gt;</w:t>
+      </w:r>
+      <w:r>
+        <w:rPr>
+          <w:rFonts w:ascii="Consolas" w:eastAsia="Times New Roman" w:hAnsi="Consolas" w:cs="Times New Roman"/>
+          <w:color w:val="BBBBBB"/>
+          <w:sz w:val="21"/>
+          <w:szCs w:val="21"/>
+          <w:lang w:val="en-US"/>
+        </w:rPr>
+        <w:t> {</w:t>
+      </w:r>
+    </w:p>
+    <w:p>
+      <w:pPr>
+        <w:shd w:val="clear" w:color="auto" w:fill="262335"/>
+        <w:spacing w:after="0" w:line="285" w:lineRule="atLeast"/>
+        <w:rPr>
+          <w:rFonts w:ascii="Consolas" w:eastAsia="Times New Roman" w:hAnsi="Consolas" w:cs="Times New Roman"/>
+          <w:color w:val="BBBBBB"/>
+          <w:sz w:val="21"/>
+          <w:szCs w:val="21"/>
+          <w:lang w:val="en-US"/>
+        </w:rPr>
+      </w:pPr>
+      <w:r>
+        <w:rPr>
+          <w:rFonts w:ascii="Consolas" w:eastAsia="Times New Roman" w:hAnsi="Consolas" w:cs="Times New Roman"/>
+          <w:color w:val="BBBBBB"/>
+          <w:sz w:val="21"/>
+          <w:szCs w:val="21"/>
+          <w:lang w:val="en-US"/>
+        </w:rPr>
+        <w:t>    </w:t>
+      </w:r>
+      <w:r>
+        <w:rPr>
+          <w:rFonts w:ascii="Consolas" w:eastAsia="Times New Roman" w:hAnsi="Consolas" w:cs="Times New Roman"/>
+          <w:b/>
+          <w:bCs/>
+          <w:color w:val="FE4450"/>
+          <w:sz w:val="21"/>
+          <w:szCs w:val="21"/>
+          <w:lang w:val="en-US"/>
+        </w:rPr>
+        <w:t>this</w:t>
+      </w:r>
+      <w:r>
+        <w:rPr>
+          <w:rFonts w:ascii="Consolas" w:eastAsia="Times New Roman" w:hAnsi="Consolas" w:cs="Times New Roman"/>
+          <w:color w:val="BBBBBB"/>
+          <w:sz w:val="21"/>
+          <w:szCs w:val="21"/>
+          <w:lang w:val="en-US"/>
+        </w:rPr>
+        <w:t>.</w:t>
+      </w:r>
+      <w:r>
+        <w:rPr>
+          <w:rFonts w:ascii="Consolas" w:eastAsia="Times New Roman" w:hAnsi="Consolas" w:cs="Times New Roman"/>
+          <w:color w:val="36F9F6"/>
+          <w:sz w:val="21"/>
+          <w:szCs w:val="21"/>
+          <w:lang w:val="en-US"/>
+        </w:rPr>
+        <w:t>setState</w:t>
+      </w:r>
+      <w:r>
+        <w:rPr>
+          <w:rFonts w:ascii="Consolas" w:eastAsia="Times New Roman" w:hAnsi="Consolas" w:cs="Times New Roman"/>
+          <w:color w:val="BBBBBB"/>
+          <w:sz w:val="21"/>
+          <w:szCs w:val="21"/>
+          <w:lang w:val="en-US"/>
+        </w:rPr>
+        <w:t>({ </w:t>
+      </w:r>
+      <w:r>
+        <w:rPr>
+          <w:rFonts w:ascii="Consolas" w:eastAsia="Times New Roman" w:hAnsi="Consolas" w:cs="Times New Roman"/>
+          <w:color w:val="FF7EDB"/>
+          <w:sz w:val="21"/>
+          <w:szCs w:val="21"/>
+          <w:lang w:val="en-US"/>
+        </w:rPr>
+        <w:t>counter</w:t>
+      </w:r>
+      <w:r>
+        <w:rPr>
+          <w:rFonts w:ascii="Consolas" w:eastAsia="Times New Roman" w:hAnsi="Consolas" w:cs="Times New Roman"/>
+          <w:color w:val="B6B1B1"/>
+          <w:sz w:val="21"/>
+          <w:szCs w:val="21"/>
+          <w:lang w:val="en-US"/>
+        </w:rPr>
+        <w:t>:</w:t>
+      </w:r>
+      <w:r>
+        <w:rPr>
+          <w:rFonts w:ascii="Consolas" w:eastAsia="Times New Roman" w:hAnsi="Consolas" w:cs="Times New Roman"/>
+          <w:color w:val="BBBBBB"/>
+          <w:sz w:val="21"/>
+          <w:szCs w:val="21"/>
+          <w:lang w:val="en-US"/>
+        </w:rPr>
+        <w:t> </w:t>
+      </w:r>
+      <w:r>
+        <w:rPr>
+          <w:rFonts w:ascii="Consolas" w:eastAsia="Times New Roman" w:hAnsi="Consolas" w:cs="Times New Roman"/>
+          <w:b/>
+          <w:bCs/>
+          <w:color w:val="FE4450"/>
+          <w:sz w:val="21"/>
+          <w:szCs w:val="21"/>
+          <w:lang w:val="en-US"/>
+        </w:rPr>
+        <w:t>this</w:t>
+      </w:r>
+      <w:r>
+        <w:rPr>
+          <w:rFonts w:ascii="Consolas" w:eastAsia="Times New Roman" w:hAnsi="Consolas" w:cs="Times New Roman"/>
+          <w:color w:val="BBBBBB"/>
+          <w:sz w:val="21"/>
+          <w:szCs w:val="21"/>
+          <w:lang w:val="en-US"/>
+        </w:rPr>
+        <w:t>.</w:t>
+      </w:r>
+      <w:r>
+        <w:rPr>
+          <w:rFonts w:ascii="Consolas" w:eastAsia="Times New Roman" w:hAnsi="Consolas" w:cs="Times New Roman"/>
+          <w:color w:val="FF7EDB"/>
+          <w:sz w:val="21"/>
+          <w:szCs w:val="21"/>
+          <w:lang w:val="en-US"/>
+        </w:rPr>
+        <w:t>state</w:t>
+      </w:r>
+      <w:r>
+        <w:rPr>
+          <w:rFonts w:ascii="Consolas" w:eastAsia="Times New Roman" w:hAnsi="Consolas" w:cs="Times New Roman"/>
+          <w:color w:val="BBBBBB"/>
+          <w:sz w:val="21"/>
+          <w:szCs w:val="21"/>
+          <w:lang w:val="en-US"/>
+        </w:rPr>
+        <w:t>.</w:t>
+      </w:r>
+      <w:r>
+        <w:rPr>
+          <w:rFonts w:ascii="Consolas" w:eastAsia="Times New Roman" w:hAnsi="Consolas" w:cs="Times New Roman"/>
+          <w:color w:val="FF7EDB"/>
+          <w:sz w:val="21"/>
+          <w:szCs w:val="21"/>
+          <w:lang w:val="en-US"/>
+        </w:rPr>
+        <w:t>counter</w:t>
+      </w:r>
+      <w:r>
+        <w:rPr>
+          <w:rFonts w:ascii="Consolas" w:eastAsia="Times New Roman" w:hAnsi="Consolas" w:cs="Times New Roman"/>
+          <w:color w:val="BBBBBB"/>
+          <w:sz w:val="21"/>
+          <w:szCs w:val="21"/>
+          <w:lang w:val="en-US"/>
+        </w:rPr>
+        <w:t> </w:t>
+      </w:r>
+      <w:r>
+        <w:rPr>
+          <w:rFonts w:ascii="Consolas" w:eastAsia="Times New Roman" w:hAnsi="Consolas" w:cs="Times New Roman"/>
+          <w:color w:val="FEDE5D"/>
+          <w:sz w:val="21"/>
+          <w:szCs w:val="21"/>
+          <w:lang w:val="en-US"/>
+        </w:rPr>
+        <w:t>-</w:t>
+      </w:r>
+      <w:r>
+        <w:rPr>
+          <w:rFonts w:ascii="Consolas" w:eastAsia="Times New Roman" w:hAnsi="Consolas" w:cs="Times New Roman"/>
+          <w:color w:val="BBBBBB"/>
+          <w:sz w:val="21"/>
+          <w:szCs w:val="21"/>
+          <w:lang w:val="en-US"/>
+        </w:rPr>
+        <w:t> </w:t>
+      </w:r>
+      <w:r>
+        <w:rPr>
+          <w:rFonts w:ascii="Consolas" w:eastAsia="Times New Roman" w:hAnsi="Consolas" w:cs="Times New Roman"/>
+          <w:color w:val="F97E72"/>
+          <w:sz w:val="21"/>
+          <w:szCs w:val="21"/>
+          <w:lang w:val="en-US"/>
+        </w:rPr>
+        <w:t>1</w:t>
+      </w:r>
+      <w:r>
+        <w:rPr>
+          <w:rFonts w:ascii="Consolas" w:eastAsia="Times New Roman" w:hAnsi="Consolas" w:cs="Times New Roman"/>
+          <w:color w:val="BBBBBB"/>
+          <w:sz w:val="21"/>
+          <w:szCs w:val="21"/>
+          <w:lang w:val="en-US"/>
+        </w:rPr>
+        <w:t> });</w:t>
+      </w:r>
+    </w:p>
+    <w:p>
+      <w:pPr>
+        <w:shd w:val="clear" w:color="auto" w:fill="262335"/>
+        <w:spacing w:after="0" w:line="285" w:lineRule="atLeast"/>
+        <w:rPr>
+          <w:rFonts w:ascii="Consolas" w:eastAsia="Times New Roman" w:hAnsi="Consolas" w:cs="Times New Roman"/>
+          <w:color w:val="BBBBBB"/>
+          <w:sz w:val="21"/>
+          <w:szCs w:val="21"/>
+          <w:lang w:val="en-US"/>
+        </w:rPr>
+      </w:pPr>
+      <w:r>
+        <w:rPr>
+          <w:rFonts w:ascii="Consolas" w:eastAsia="Times New Roman" w:hAnsi="Consolas" w:cs="Times New Roman"/>
+          <w:color w:val="BBBBBB"/>
+          <w:sz w:val="21"/>
+          <w:szCs w:val="21"/>
+          <w:lang w:val="en-US"/>
+        </w:rPr>
+        <w:t>  };</w:t>
+      </w:r>
+    </w:p>
+    <w:p>
+      <w:pPr>
+        <w:shd w:val="clear" w:color="auto" w:fill="262335"/>
+        <w:spacing w:after="0" w:line="285" w:lineRule="atLeast"/>
+        <w:rPr>
+          <w:rFonts w:ascii="Consolas" w:eastAsia="Times New Roman" w:hAnsi="Consolas" w:cs="Times New Roman"/>
+          <w:color w:val="BBBBBB"/>
+          <w:sz w:val="21"/>
+          <w:szCs w:val="21"/>
+          <w:lang w:val="en-US"/>
+        </w:rPr>
+      </w:pPr>
+    </w:p>
+    <w:p>
+      <w:pPr>
+        <w:shd w:val="clear" w:color="auto" w:fill="262335"/>
+        <w:spacing w:after="0" w:line="285" w:lineRule="atLeast"/>
+        <w:rPr>
+          <w:rFonts w:ascii="Consolas" w:eastAsia="Times New Roman" w:hAnsi="Consolas" w:cs="Times New Roman"/>
+          <w:color w:val="BBBBBB"/>
+          <w:sz w:val="21"/>
+          <w:szCs w:val="21"/>
+          <w:lang w:val="en-US"/>
+        </w:rPr>
+      </w:pPr>
+      <w:r>
+        <w:rPr>
+          <w:rFonts w:ascii="Consolas" w:eastAsia="Times New Roman" w:hAnsi="Consolas" w:cs="Times New Roman"/>
+          <w:color w:val="BBBBBB"/>
+          <w:sz w:val="21"/>
+          <w:szCs w:val="21"/>
+          <w:lang w:val="en-US"/>
+        </w:rPr>
+        <w:t>  </w:t>
+      </w:r>
+      <w:r>
+        <w:rPr>
+          <w:rFonts w:ascii="Consolas" w:eastAsia="Times New Roman" w:hAnsi="Consolas" w:cs="Times New Roman"/>
+          <w:color w:val="36F9F6"/>
+          <w:sz w:val="21"/>
+          <w:szCs w:val="21"/>
+          <w:lang w:val="en-US"/>
+        </w:rPr>
+        <w:t>render</w:t>
+      </w:r>
+      <w:r>
+        <w:rPr>
+          <w:rFonts w:ascii="Consolas" w:eastAsia="Times New Roman" w:hAnsi="Consolas" w:cs="Times New Roman"/>
+          <w:color w:val="BBBBBB"/>
+          <w:sz w:val="21"/>
+          <w:szCs w:val="21"/>
+          <w:lang w:val="en-US"/>
+        </w:rPr>
+        <w:t>() {</w:t>
+      </w:r>
+    </w:p>
+    <w:p>
+      <w:pPr>
+        <w:shd w:val="clear" w:color="auto" w:fill="262335"/>
+        <w:spacing w:after="0" w:line="285" w:lineRule="atLeast"/>
+        <w:rPr>
+          <w:rFonts w:ascii="Consolas" w:eastAsia="Times New Roman" w:hAnsi="Consolas" w:cs="Times New Roman"/>
+          <w:color w:val="BBBBBB"/>
+          <w:sz w:val="21"/>
+          <w:szCs w:val="21"/>
+          <w:lang w:val="en-US"/>
+        </w:rPr>
+      </w:pPr>
+      <w:r>
+        <w:rPr>
+          <w:rFonts w:ascii="Consolas" w:eastAsia="Times New Roman" w:hAnsi="Consolas" w:cs="Times New Roman"/>
+          <w:color w:val="BBBBBB"/>
+          <w:sz w:val="21"/>
+          <w:szCs w:val="21"/>
+          <w:lang w:val="en-US"/>
+        </w:rPr>
+        <w:t>    </w:t>
+      </w:r>
+      <w:r>
+        <w:rPr>
+          <w:rFonts w:ascii="Consolas" w:eastAsia="Times New Roman" w:hAnsi="Consolas" w:cs="Times New Roman"/>
+          <w:color w:val="FEDE5D"/>
+          <w:sz w:val="21"/>
+          <w:szCs w:val="21"/>
+          <w:lang w:val="en-US"/>
+        </w:rPr>
+        <w:t>return</w:t>
+      </w:r>
+      <w:r>
+        <w:rPr>
+          <w:rFonts w:ascii="Consolas" w:eastAsia="Times New Roman" w:hAnsi="Consolas" w:cs="Times New Roman"/>
+          <w:color w:val="BBBBBB"/>
+          <w:sz w:val="21"/>
+          <w:szCs w:val="21"/>
+          <w:lang w:val="en-US"/>
+        </w:rPr>
+        <w:t> (</w:t>
+      </w:r>
+    </w:p>
+    <w:p>
+      <w:pPr>
+        <w:shd w:val="clear" w:color="auto" w:fill="262335"/>
+        <w:spacing w:after="0" w:line="285" w:lineRule="atLeast"/>
+        <w:rPr>
+          <w:rFonts w:ascii="Consolas" w:eastAsia="Times New Roman" w:hAnsi="Consolas" w:cs="Times New Roman"/>
+          <w:color w:val="BBBBBB"/>
+          <w:sz w:val="21"/>
+          <w:szCs w:val="21"/>
+          <w:lang w:val="en-US"/>
+        </w:rPr>
+      </w:pPr>
+      <w:r>
+        <w:rPr>
+          <w:rFonts w:ascii="Consolas" w:eastAsia="Times New Roman" w:hAnsi="Consolas" w:cs="Times New Roman"/>
+          <w:color w:val="BBBBBB"/>
+          <w:sz w:val="21"/>
+          <w:szCs w:val="21"/>
+          <w:lang w:val="en-US"/>
+        </w:rPr>
+        <w:t>      </w:t>
+      </w:r>
+      <w:r>
+        <w:rPr>
+          <w:rFonts w:ascii="Consolas" w:eastAsia="Times New Roman" w:hAnsi="Consolas" w:cs="Times New Roman"/>
+          <w:color w:val="36F9F6"/>
+          <w:sz w:val="21"/>
+          <w:szCs w:val="21"/>
+          <w:lang w:val="en-US"/>
+        </w:rPr>
+        <w:t>&lt;</w:t>
+      </w:r>
+      <w:r>
+        <w:rPr>
+          <w:rFonts w:ascii="Consolas" w:eastAsia="Times New Roman" w:hAnsi="Consolas" w:cs="Times New Roman"/>
+          <w:color w:val="72F1B8"/>
+          <w:sz w:val="21"/>
+          <w:szCs w:val="21"/>
+          <w:lang w:val="en-US"/>
+        </w:rPr>
+        <w:t>div</w:t>
+      </w:r>
+      <w:r>
+        <w:rPr>
+          <w:rFonts w:ascii="Consolas" w:eastAsia="Times New Roman" w:hAnsi="Consolas" w:cs="Times New Roman"/>
+          <w:color w:val="36F9F6"/>
+          <w:sz w:val="21"/>
+          <w:szCs w:val="21"/>
+          <w:lang w:val="en-US"/>
+        </w:rPr>
+        <w:t>&gt;</w:t>
+      </w:r>
+    </w:p>
+    <w:p>
+      <w:pPr>
+        <w:shd w:val="clear" w:color="auto" w:fill="262335"/>
+        <w:spacing w:after="0" w:line="285" w:lineRule="atLeast"/>
+        <w:rPr>
+          <w:rFonts w:ascii="Consolas" w:eastAsia="Times New Roman" w:hAnsi="Consolas" w:cs="Times New Roman"/>
+          <w:color w:val="BBBBBB"/>
+          <w:sz w:val="21"/>
+          <w:szCs w:val="21"/>
+          <w:lang w:val="en-US"/>
+        </w:rPr>
+      </w:pPr>
+      <w:r>
+        <w:rPr>
+          <w:rFonts w:ascii="Consolas" w:eastAsia="Times New Roman" w:hAnsi="Consolas" w:cs="Times New Roman"/>
+          <w:color w:val="BBBBBB"/>
+          <w:sz w:val="21"/>
+          <w:szCs w:val="21"/>
+          <w:lang w:val="en-US"/>
+        </w:rPr>
+        <w:t>        </w:t>
+      </w:r>
+      <w:r>
+        <w:rPr>
+          <w:rFonts w:ascii="Consolas" w:eastAsia="Times New Roman" w:hAnsi="Consolas" w:cs="Times New Roman"/>
+          <w:color w:val="36F9F6"/>
+          <w:sz w:val="21"/>
+          <w:szCs w:val="21"/>
+          <w:lang w:val="en-US"/>
+        </w:rPr>
+        <w:t>&lt;</w:t>
+      </w:r>
+      <w:r>
+        <w:rPr>
+          <w:rFonts w:ascii="Consolas" w:eastAsia="Times New Roman" w:hAnsi="Consolas" w:cs="Times New Roman"/>
+          <w:color w:val="72F1B8"/>
+          <w:sz w:val="21"/>
+          <w:szCs w:val="21"/>
+          <w:lang w:val="en-US"/>
+        </w:rPr>
+        <w:t>h2</w:t>
+      </w:r>
+      <w:r>
+        <w:rPr>
+          <w:rFonts w:ascii="Consolas" w:eastAsia="Times New Roman" w:hAnsi="Consolas" w:cs="Times New Roman"/>
+          <w:color w:val="36F9F6"/>
+          <w:sz w:val="21"/>
+          <w:szCs w:val="21"/>
+          <w:lang w:val="en-US"/>
+        </w:rPr>
+        <w:t>&gt;</w:t>
+      </w:r>
+      <w:r>
+        <w:rPr>
+          <w:rFonts w:ascii="Consolas" w:eastAsia="Times New Roman" w:hAnsi="Consolas" w:cs="Times New Roman"/>
+          <w:color w:val="BBBBBB"/>
+          <w:sz w:val="21"/>
+          <w:szCs w:val="21"/>
+          <w:lang w:val="en-US"/>
+        </w:rPr>
+        <w:t>React App</w:t>
+      </w:r>
+      <w:r>
+        <w:rPr>
+          <w:rFonts w:ascii="Consolas" w:eastAsia="Times New Roman" w:hAnsi="Consolas" w:cs="Times New Roman"/>
+          <w:color w:val="36F9F6"/>
+          <w:sz w:val="21"/>
+          <w:szCs w:val="21"/>
+          <w:lang w:val="en-US"/>
+        </w:rPr>
+        <w:t>&lt;/</w:t>
+      </w:r>
+      <w:r>
+        <w:rPr>
+          <w:rFonts w:ascii="Consolas" w:eastAsia="Times New Roman" w:hAnsi="Consolas" w:cs="Times New Roman"/>
+          <w:color w:val="72F1B8"/>
+          <w:sz w:val="21"/>
+          <w:szCs w:val="21"/>
+          <w:lang w:val="en-US"/>
+        </w:rPr>
+        <w:t>h2</w:t>
+      </w:r>
+      <w:r>
+        <w:rPr>
+          <w:rFonts w:ascii="Consolas" w:eastAsia="Times New Roman" w:hAnsi="Consolas" w:cs="Times New Roman"/>
+          <w:color w:val="36F9F6"/>
+          <w:sz w:val="21"/>
+          <w:szCs w:val="21"/>
+          <w:lang w:val="en-US"/>
+        </w:rPr>
+        <w:t>&gt;</w:t>
+      </w:r>
+    </w:p>
+    <w:p>
+      <w:pPr>
+        <w:shd w:val="clear" w:color="auto" w:fill="262335"/>
+        <w:spacing w:after="0" w:line="285" w:lineRule="atLeast"/>
+        <w:rPr>
+          <w:rFonts w:ascii="Consolas" w:eastAsia="Times New Roman" w:hAnsi="Consolas" w:cs="Times New Roman"/>
+          <w:color w:val="BBBBBB"/>
+          <w:sz w:val="21"/>
+          <w:szCs w:val="21"/>
+          <w:lang w:val="en-US"/>
+        </w:rPr>
+      </w:pPr>
+      <w:r>
+        <w:rPr>
+          <w:rFonts w:ascii="Consolas" w:eastAsia="Times New Roman" w:hAnsi="Consolas" w:cs="Times New Roman"/>
+          <w:color w:val="BBBBBB"/>
+          <w:sz w:val="21"/>
+          <w:szCs w:val="21"/>
+          <w:lang w:val="en-US"/>
+        </w:rPr>
+        <w:t>        </w:t>
+      </w:r>
+      <w:r>
+        <w:rPr>
+          <w:rFonts w:ascii="Consolas" w:eastAsia="Times New Roman" w:hAnsi="Consolas" w:cs="Times New Roman"/>
+          <w:color w:val="36F9F6"/>
+          <w:sz w:val="21"/>
+          <w:szCs w:val="21"/>
+          <w:lang w:val="en-US"/>
+        </w:rPr>
+        <w:t>&lt;</w:t>
+      </w:r>
+      <w:r>
+        <w:rPr>
+          <w:rFonts w:ascii="Consolas" w:eastAsia="Times New Roman" w:hAnsi="Consolas" w:cs="Times New Roman"/>
+          <w:color w:val="72F1B8"/>
+          <w:sz w:val="21"/>
+          <w:szCs w:val="21"/>
+          <w:lang w:val="en-US"/>
+        </w:rPr>
+        <w:t>button</w:t>
+      </w:r>
+      <w:r>
+        <w:rPr>
+          <w:rFonts w:ascii="Consolas" w:eastAsia="Times New Roman" w:hAnsi="Consolas" w:cs="Times New Roman"/>
+          <w:color w:val="BBBBBB"/>
+          <w:sz w:val="21"/>
+          <w:szCs w:val="21"/>
+          <w:lang w:val="en-US"/>
+        </w:rPr>
+        <w:t> </w:t>
+      </w:r>
+      <w:r>
+        <w:rPr>
+          <w:rFonts w:ascii="Consolas" w:eastAsia="Times New Roman" w:hAnsi="Consolas" w:cs="Times New Roman"/>
+          <w:color w:val="FEDE5D"/>
+          <w:sz w:val="21"/>
+          <w:szCs w:val="21"/>
+          <w:lang w:val="en-US"/>
+        </w:rPr>
+        <w:t>onClick</w:t>
+      </w:r>
+      <w:r>
+        <w:rPr>
+          <w:rFonts w:ascii="Consolas" w:eastAsia="Times New Roman" w:hAnsi="Consolas" w:cs="Times New Roman"/>
+          <w:color w:val="FFFFFF"/>
+          <w:sz w:val="21"/>
+          <w:szCs w:val="21"/>
+          <w:lang w:val="en-US"/>
+        </w:rPr>
+        <w:t>=</w:t>
+      </w:r>
+      <w:r>
+        <w:rPr>
+          <w:rFonts w:ascii="Consolas" w:eastAsia="Times New Roman" w:hAnsi="Consolas" w:cs="Times New Roman"/>
+          <w:color w:val="FEDE5D"/>
+          <w:sz w:val="21"/>
+          <w:szCs w:val="21"/>
+          <w:lang w:val="en-US"/>
+        </w:rPr>
+        <w:t>{</w:t>
+      </w:r>
+      <w:r>
+        <w:rPr>
+          <w:rFonts w:ascii="Consolas" w:eastAsia="Times New Roman" w:hAnsi="Consolas" w:cs="Times New Roman"/>
+          <w:b/>
+          <w:bCs/>
+          <w:color w:val="FE4450"/>
+          <w:sz w:val="21"/>
+          <w:szCs w:val="21"/>
+          <w:lang w:val="en-US"/>
+        </w:rPr>
+        <w:t>this</w:t>
+      </w:r>
+      <w:r>
+        <w:rPr>
+          <w:rFonts w:ascii="Consolas" w:eastAsia="Times New Roman" w:hAnsi="Consolas" w:cs="Times New Roman"/>
+          <w:color w:val="BBBBBB"/>
+          <w:sz w:val="21"/>
+          <w:szCs w:val="21"/>
+          <w:lang w:val="en-US"/>
+        </w:rPr>
+        <w:t>.</w:t>
+      </w:r>
+      <w:r>
+        <w:rPr>
+          <w:rFonts w:ascii="Consolas" w:eastAsia="Times New Roman" w:hAnsi="Consolas" w:cs="Times New Roman"/>
+          <w:color w:val="FF7EDB"/>
+          <w:sz w:val="21"/>
+          <w:szCs w:val="21"/>
+          <w:lang w:val="en-US"/>
+        </w:rPr>
+        <w:t>onIncrement</w:t>
+      </w:r>
+      <w:r>
+        <w:rPr>
+          <w:rFonts w:ascii="Consolas" w:eastAsia="Times New Roman" w:hAnsi="Consolas" w:cs="Times New Roman"/>
+          <w:color w:val="FEDE5D"/>
+          <w:sz w:val="21"/>
+          <w:szCs w:val="21"/>
+          <w:lang w:val="en-US"/>
+        </w:rPr>
+        <w:t>}</w:t>
+      </w:r>
+      <w:r>
+        <w:rPr>
+          <w:rFonts w:ascii="Consolas" w:eastAsia="Times New Roman" w:hAnsi="Consolas" w:cs="Times New Roman"/>
+          <w:color w:val="36F9F6"/>
+          <w:sz w:val="21"/>
+          <w:szCs w:val="21"/>
+          <w:lang w:val="en-US"/>
+        </w:rPr>
+        <w:t>&gt;</w:t>
+      </w:r>
+      <w:r>
+        <w:rPr>
+          <w:rFonts w:ascii="Consolas" w:eastAsia="Times New Roman" w:hAnsi="Consolas" w:cs="Times New Roman"/>
+          <w:color w:val="BBBBBB"/>
+          <w:sz w:val="21"/>
+          <w:szCs w:val="21"/>
+          <w:lang w:val="en-US"/>
+        </w:rPr>
+        <w:t>Increment</w:t>
+      </w:r>
+      <w:r>
+        <w:rPr>
+          <w:rFonts w:ascii="Consolas" w:eastAsia="Times New Roman" w:hAnsi="Consolas" w:cs="Times New Roman"/>
+          <w:color w:val="36F9F6"/>
+          <w:sz w:val="21"/>
+          <w:szCs w:val="21"/>
+          <w:lang w:val="en-US"/>
+        </w:rPr>
+        <w:t>&lt;/</w:t>
+      </w:r>
+      <w:r>
+        <w:rPr>
+          <w:rFonts w:ascii="Consolas" w:eastAsia="Times New Roman" w:hAnsi="Consolas" w:cs="Times New Roman"/>
+          <w:color w:val="72F1B8"/>
+          <w:sz w:val="21"/>
+          <w:szCs w:val="21"/>
+          <w:lang w:val="en-US"/>
+        </w:rPr>
+        <w:t>button</w:t>
+      </w:r>
+      <w:r>
+        <w:rPr>
+          <w:rFonts w:ascii="Consolas" w:eastAsia="Times New Roman" w:hAnsi="Consolas" w:cs="Times New Roman"/>
+          <w:color w:val="36F9F6"/>
+          <w:sz w:val="21"/>
+          <w:szCs w:val="21"/>
+          <w:lang w:val="en-US"/>
+        </w:rPr>
+        <w:t>&gt;</w:t>
+      </w:r>
+    </w:p>
+    <w:p>
+      <w:pPr>
+        <w:shd w:val="clear" w:color="auto" w:fill="262335"/>
+        <w:spacing w:after="0" w:line="285" w:lineRule="atLeast"/>
+        <w:rPr>
+          <w:rFonts w:ascii="Consolas" w:eastAsia="Times New Roman" w:hAnsi="Consolas" w:cs="Times New Roman"/>
+          <w:color w:val="BBBBBB"/>
+          <w:sz w:val="21"/>
+          <w:szCs w:val="21"/>
+          <w:lang w:val="en-US"/>
+        </w:rPr>
+      </w:pPr>
+      <w:r>
+        <w:rPr>
+          <w:rFonts w:ascii="Consolas" w:eastAsia="Times New Roman" w:hAnsi="Consolas" w:cs="Times New Roman"/>
+          <w:color w:val="BBBBBB"/>
+          <w:sz w:val="21"/>
+          <w:szCs w:val="21"/>
+          <w:lang w:val="en-US"/>
+        </w:rPr>
+        <w:t>        </w:t>
+      </w:r>
+      <w:r>
+        <w:rPr>
+          <w:rFonts w:ascii="Consolas" w:eastAsia="Times New Roman" w:hAnsi="Consolas" w:cs="Times New Roman"/>
+          <w:color w:val="36F9F6"/>
+          <w:sz w:val="21"/>
+          <w:szCs w:val="21"/>
+          <w:lang w:val="en-US"/>
+        </w:rPr>
+        <w:t>&lt;</w:t>
+      </w:r>
+      <w:r>
+        <w:rPr>
+          <w:rFonts w:ascii="Consolas" w:eastAsia="Times New Roman" w:hAnsi="Consolas" w:cs="Times New Roman"/>
+          <w:color w:val="72F1B8"/>
+          <w:sz w:val="21"/>
+          <w:szCs w:val="21"/>
+          <w:lang w:val="en-US"/>
+        </w:rPr>
+        <w:t>button</w:t>
+      </w:r>
+      <w:r>
+        <w:rPr>
+          <w:rFonts w:ascii="Consolas" w:eastAsia="Times New Roman" w:hAnsi="Consolas" w:cs="Times New Roman"/>
+          <w:color w:val="BBBBBB"/>
+          <w:sz w:val="21"/>
+          <w:szCs w:val="21"/>
+          <w:lang w:val="en-US"/>
+        </w:rPr>
+        <w:t> </w:t>
+      </w:r>
+      <w:r>
+        <w:rPr>
+          <w:rFonts w:ascii="Consolas" w:eastAsia="Times New Roman" w:hAnsi="Consolas" w:cs="Times New Roman"/>
+          <w:color w:val="FEDE5D"/>
+          <w:sz w:val="21"/>
+          <w:szCs w:val="21"/>
+          <w:lang w:val="en-US"/>
+        </w:rPr>
+        <w:t>onClick</w:t>
+      </w:r>
+      <w:r>
+        <w:rPr>
+          <w:rFonts w:ascii="Consolas" w:eastAsia="Times New Roman" w:hAnsi="Consolas" w:cs="Times New Roman"/>
+          <w:color w:val="FFFFFF"/>
+          <w:sz w:val="21"/>
+          <w:szCs w:val="21"/>
+          <w:lang w:val="en-US"/>
+        </w:rPr>
+        <w:t>=</w:t>
+      </w:r>
+      <w:r>
+        <w:rPr>
+          <w:rFonts w:ascii="Consolas" w:eastAsia="Times New Roman" w:hAnsi="Consolas" w:cs="Times New Roman"/>
+          <w:color w:val="FEDE5D"/>
+          <w:sz w:val="21"/>
+          <w:szCs w:val="21"/>
+          <w:lang w:val="en-US"/>
+        </w:rPr>
+        <w:t>{</w:t>
+      </w:r>
+      <w:r>
+        <w:rPr>
+          <w:rFonts w:ascii="Consolas" w:eastAsia="Times New Roman" w:hAnsi="Consolas" w:cs="Times New Roman"/>
+          <w:b/>
+          <w:bCs/>
+          <w:color w:val="FE4450"/>
+          <w:sz w:val="21"/>
+          <w:szCs w:val="21"/>
+          <w:lang w:val="en-US"/>
+        </w:rPr>
+        <w:t>this</w:t>
+      </w:r>
+      <w:r>
+        <w:rPr>
+          <w:rFonts w:ascii="Consolas" w:eastAsia="Times New Roman" w:hAnsi="Consolas" w:cs="Times New Roman"/>
+          <w:color w:val="BBBBBB"/>
+          <w:sz w:val="21"/>
+          <w:szCs w:val="21"/>
+          <w:lang w:val="en-US"/>
+        </w:rPr>
+        <w:t>.</w:t>
+      </w:r>
+      <w:r>
+        <w:rPr>
+          <w:rFonts w:ascii="Consolas" w:eastAsia="Times New Roman" w:hAnsi="Consolas" w:cs="Times New Roman"/>
+          <w:color w:val="FF7EDB"/>
+          <w:sz w:val="21"/>
+          <w:szCs w:val="21"/>
+          <w:lang w:val="en-US"/>
+        </w:rPr>
+        <w:t>onDecrement</w:t>
+      </w:r>
+      <w:r>
+        <w:rPr>
+          <w:rFonts w:ascii="Consolas" w:eastAsia="Times New Roman" w:hAnsi="Consolas" w:cs="Times New Roman"/>
+          <w:color w:val="FEDE5D"/>
+          <w:sz w:val="21"/>
+          <w:szCs w:val="21"/>
+          <w:lang w:val="en-US"/>
+        </w:rPr>
+        <w:t>}</w:t>
+      </w:r>
+      <w:r>
+        <w:rPr>
+          <w:rFonts w:ascii="Consolas" w:eastAsia="Times New Roman" w:hAnsi="Consolas" w:cs="Times New Roman"/>
+          <w:color w:val="36F9F6"/>
+          <w:sz w:val="21"/>
+          <w:szCs w:val="21"/>
+          <w:lang w:val="en-US"/>
+        </w:rPr>
+        <w:t>&gt;</w:t>
+      </w:r>
+      <w:r>
+        <w:rPr>
+          <w:rFonts w:ascii="Consolas" w:eastAsia="Times New Roman" w:hAnsi="Consolas" w:cs="Times New Roman"/>
+          <w:color w:val="BBBBBB"/>
+          <w:sz w:val="21"/>
+          <w:szCs w:val="21"/>
+          <w:lang w:val="en-US"/>
+        </w:rPr>
+        <w:t>Decrement</w:t>
+      </w:r>
+      <w:r>
+        <w:rPr>
+          <w:rFonts w:ascii="Consolas" w:eastAsia="Times New Roman" w:hAnsi="Consolas" w:cs="Times New Roman"/>
+          <w:color w:val="36F9F6"/>
+          <w:sz w:val="21"/>
+          <w:szCs w:val="21"/>
+          <w:lang w:val="en-US"/>
+        </w:rPr>
+        <w:t>&lt;/</w:t>
+      </w:r>
+      <w:r>
+        <w:rPr>
+          <w:rFonts w:ascii="Consolas" w:eastAsia="Times New Roman" w:hAnsi="Consolas" w:cs="Times New Roman"/>
+          <w:color w:val="72F1B8"/>
+          <w:sz w:val="21"/>
+          <w:szCs w:val="21"/>
+          <w:lang w:val="en-US"/>
+        </w:rPr>
+        <w:t>button</w:t>
+      </w:r>
+      <w:r>
+        <w:rPr>
+          <w:rFonts w:ascii="Consolas" w:eastAsia="Times New Roman" w:hAnsi="Consolas" w:cs="Times New Roman"/>
+          <w:color w:val="36F9F6"/>
+          <w:sz w:val="21"/>
+          <w:szCs w:val="21"/>
+          <w:lang w:val="en-US"/>
+        </w:rPr>
+        <w:t>&gt;</w:t>
+      </w:r>
+    </w:p>
+    <w:p>
+      <w:pPr>
+        <w:shd w:val="clear" w:color="auto" w:fill="262335"/>
+        <w:spacing w:after="0" w:line="285" w:lineRule="atLeast"/>
+        <w:rPr>
+          <w:rFonts w:ascii="Consolas" w:eastAsia="Times New Roman" w:hAnsi="Consolas" w:cs="Times New Roman"/>
+          <w:color w:val="BBBBBB"/>
+          <w:sz w:val="21"/>
+          <w:szCs w:val="21"/>
+          <w:lang w:val="en-US"/>
+        </w:rPr>
+      </w:pPr>
+      <w:r>
+        <w:rPr>
+          <w:rFonts w:ascii="Consolas" w:eastAsia="Times New Roman" w:hAnsi="Consolas" w:cs="Times New Roman"/>
+          <w:color w:val="BBBBBB"/>
+          <w:sz w:val="21"/>
+          <w:szCs w:val="21"/>
+          <w:lang w:val="en-US"/>
+        </w:rPr>
+        <w:t>        </w:t>
+      </w:r>
+      <w:r>
+        <w:rPr>
+          <w:rFonts w:ascii="Consolas" w:eastAsia="Times New Roman" w:hAnsi="Consolas" w:cs="Times New Roman"/>
+          <w:color w:val="FEDE5D"/>
+          <w:sz w:val="21"/>
+          <w:szCs w:val="21"/>
+          <w:lang w:val="en-US"/>
+        </w:rPr>
+        <w:t>{</w:t>
+      </w:r>
+      <w:r>
+        <w:rPr>
+          <w:rFonts w:ascii="Consolas" w:eastAsia="Times New Roman" w:hAnsi="Consolas" w:cs="Times New Roman"/>
+          <w:b/>
+          <w:bCs/>
+          <w:color w:val="FE4450"/>
+          <w:sz w:val="21"/>
+          <w:szCs w:val="21"/>
+          <w:lang w:val="en-US"/>
+        </w:rPr>
+        <w:t>this</w:t>
+      </w:r>
+      <w:r>
+        <w:rPr>
+          <w:rFonts w:ascii="Consolas" w:eastAsia="Times New Roman" w:hAnsi="Consolas" w:cs="Times New Roman"/>
+          <w:color w:val="BBBBBB"/>
+          <w:sz w:val="21"/>
+          <w:szCs w:val="21"/>
+          <w:lang w:val="en-US"/>
+        </w:rPr>
+        <w:t>.</w:t>
+      </w:r>
+      <w:r>
+        <w:rPr>
+          <w:rFonts w:ascii="Consolas" w:eastAsia="Times New Roman" w:hAnsi="Consolas" w:cs="Times New Roman"/>
+          <w:color w:val="FF7EDB"/>
+          <w:sz w:val="21"/>
+          <w:szCs w:val="21"/>
+          <w:lang w:val="en-US"/>
+        </w:rPr>
+        <w:t>state</w:t>
+      </w:r>
+      <w:r>
+        <w:rPr>
+          <w:rFonts w:ascii="Consolas" w:eastAsia="Times New Roman" w:hAnsi="Consolas" w:cs="Times New Roman"/>
+          <w:color w:val="BBBBBB"/>
+          <w:sz w:val="21"/>
+          <w:szCs w:val="21"/>
+          <w:lang w:val="en-US"/>
+        </w:rPr>
+        <w:t>.</w:t>
+      </w:r>
+      <w:r>
+        <w:rPr>
+          <w:rFonts w:ascii="Consolas" w:eastAsia="Times New Roman" w:hAnsi="Consolas" w:cs="Times New Roman"/>
+          <w:color w:val="FF7EDB"/>
+          <w:sz w:val="21"/>
+          <w:szCs w:val="21"/>
+          <w:lang w:val="en-US"/>
+        </w:rPr>
+        <w:t>counter</w:t>
+      </w:r>
+      <w:r>
+        <w:rPr>
+          <w:rFonts w:ascii="Consolas" w:eastAsia="Times New Roman" w:hAnsi="Consolas" w:cs="Times New Roman"/>
+          <w:color w:val="FEDE5D"/>
+          <w:sz w:val="21"/>
+          <w:szCs w:val="21"/>
+          <w:lang w:val="en-US"/>
+        </w:rPr>
+        <w:t>}</w:t>
+      </w:r>
+    </w:p>
+    <w:p>
+      <w:pPr>
+        <w:shd w:val="clear" w:color="auto" w:fill="262335"/>
+        <w:spacing w:after="0" w:line="285" w:lineRule="atLeast"/>
+        <w:rPr>
+          <w:rFonts w:ascii="Consolas" w:eastAsia="Times New Roman" w:hAnsi="Consolas" w:cs="Times New Roman"/>
+          <w:color w:val="BBBBBB"/>
+          <w:sz w:val="21"/>
+          <w:szCs w:val="21"/>
+          <w:lang w:val="en-US"/>
+        </w:rPr>
+      </w:pPr>
+      <w:r>
+        <w:rPr>
+          <w:rFonts w:ascii="Consolas" w:eastAsia="Times New Roman" w:hAnsi="Consolas" w:cs="Times New Roman"/>
+          <w:color w:val="BBBBBB"/>
+          <w:sz w:val="21"/>
+          <w:szCs w:val="21"/>
+          <w:lang w:val="en-US"/>
+        </w:rPr>
+        <w:t>      </w:t>
+      </w:r>
+      <w:r>
+        <w:rPr>
+          <w:rFonts w:ascii="Consolas" w:eastAsia="Times New Roman" w:hAnsi="Consolas" w:cs="Times New Roman"/>
+          <w:color w:val="36F9F6"/>
+          <w:sz w:val="21"/>
+          <w:szCs w:val="21"/>
+          <w:lang w:val="en-US"/>
+        </w:rPr>
+        <w:t>&lt;/</w:t>
+      </w:r>
+      <w:r>
+        <w:rPr>
+          <w:rFonts w:ascii="Consolas" w:eastAsia="Times New Roman" w:hAnsi="Consolas" w:cs="Times New Roman"/>
+          <w:color w:val="72F1B8"/>
+          <w:sz w:val="21"/>
+          <w:szCs w:val="21"/>
+          <w:lang w:val="en-US"/>
+        </w:rPr>
+        <w:t>div</w:t>
+      </w:r>
+      <w:r>
+        <w:rPr>
+          <w:rFonts w:ascii="Consolas" w:eastAsia="Times New Roman" w:hAnsi="Consolas" w:cs="Times New Roman"/>
+          <w:color w:val="36F9F6"/>
+          <w:sz w:val="21"/>
+          <w:szCs w:val="21"/>
+          <w:lang w:val="en-US"/>
+        </w:rPr>
+        <w:t>&gt;</w:t>
+      </w:r>
+    </w:p>
+    <w:p>
+      <w:pPr>
+        <w:shd w:val="clear" w:color="auto" w:fill="262335"/>
+        <w:spacing w:after="0" w:line="285" w:lineRule="atLeast"/>
+        <w:rPr>
+          <w:rFonts w:ascii="Consolas" w:eastAsia="Times New Roman" w:hAnsi="Consolas" w:cs="Times New Roman"/>
+          <w:color w:val="BBBBBB"/>
+          <w:sz w:val="21"/>
+          <w:szCs w:val="21"/>
+          <w:lang w:val="en-US"/>
+        </w:rPr>
+      </w:pPr>
+      <w:r>
+        <w:rPr>
+          <w:rFonts w:ascii="Consolas" w:eastAsia="Times New Roman" w:hAnsi="Consolas" w:cs="Times New Roman"/>
+          <w:color w:val="BBBBBB"/>
+          <w:sz w:val="21"/>
+          <w:szCs w:val="21"/>
+          <w:lang w:val="en-US"/>
+        </w:rPr>
+        <w:t>    );</w:t>
+      </w:r>
+    </w:p>
+    <w:p>
+      <w:pPr>
+        <w:shd w:val="clear" w:color="auto" w:fill="262335"/>
+        <w:spacing w:after="0" w:line="285" w:lineRule="atLeast"/>
+        <w:rPr>
+          <w:rFonts w:ascii="Consolas" w:eastAsia="Times New Roman" w:hAnsi="Consolas" w:cs="Times New Roman"/>
+          <w:color w:val="BBBBBB"/>
+          <w:sz w:val="21"/>
+          <w:szCs w:val="21"/>
+          <w:lang w:val="en-US"/>
+        </w:rPr>
+      </w:pPr>
+      <w:r>
+        <w:rPr>
+          <w:rFonts w:ascii="Consolas" w:eastAsia="Times New Roman" w:hAnsi="Consolas" w:cs="Times New Roman"/>
+          <w:color w:val="BBBBBB"/>
+          <w:sz w:val="21"/>
+          <w:szCs w:val="21"/>
+          <w:lang w:val="en-US"/>
+        </w:rPr>
+        <w:t>  }</w:t>
+      </w:r>
+    </w:p>
+    <w:p>
+      <w:pPr>
+        <w:shd w:val="clear" w:color="auto" w:fill="262335"/>
+        <w:spacing w:after="0" w:line="285" w:lineRule="atLeast"/>
+        <w:rPr>
+          <w:rFonts w:ascii="Consolas" w:eastAsia="Times New Roman" w:hAnsi="Consolas" w:cs="Times New Roman"/>
+          <w:color w:val="BBBBBB"/>
+          <w:sz w:val="21"/>
+          <w:szCs w:val="21"/>
+          <w:lang w:val="en-US"/>
+        </w:rPr>
+      </w:pPr>
+      <w:r>
+        <w:rPr>
+          <w:rFonts w:ascii="Consolas" w:eastAsia="Times New Roman" w:hAnsi="Consolas" w:cs="Times New Roman"/>
+          <w:color w:val="BBBBBB"/>
+          <w:sz w:val="21"/>
+          <w:szCs w:val="21"/>
+          <w:lang w:val="en-US"/>
+        </w:rPr>
+        <w:t>}</w:t>
+      </w:r>
+    </w:p>
+    <w:p>
+      <w:pPr>
+        <w:shd w:val="clear" w:color="auto" w:fill="262335"/>
+        <w:spacing w:after="0" w:line="285" w:lineRule="atLeast"/>
+        <w:rPr>
+          <w:rFonts w:ascii="Consolas" w:eastAsia="Times New Roman" w:hAnsi="Consolas" w:cs="Times New Roman"/>
+          <w:color w:val="BBBBBB"/>
+          <w:sz w:val="21"/>
+          <w:szCs w:val="21"/>
+          <w:lang w:val="en-US"/>
+        </w:rPr>
+      </w:pPr>
+    </w:p>
+    <w:p>
+      <w:pPr>
+        <w:shd w:val="clear" w:color="auto" w:fill="262335"/>
+        <w:spacing w:after="0" w:line="285" w:lineRule="atLeast"/>
+        <w:rPr>
+          <w:rFonts w:ascii="Consolas" w:eastAsia="Times New Roman" w:hAnsi="Consolas" w:cs="Times New Roman"/>
+          <w:color w:val="BBBBBB"/>
+          <w:sz w:val="21"/>
+          <w:szCs w:val="21"/>
+          <w:lang w:val="en-US"/>
+        </w:rPr>
+      </w:pPr>
+      <w:r>
+        <w:rPr>
+          <w:rFonts w:ascii="Consolas" w:eastAsia="Times New Roman" w:hAnsi="Consolas" w:cs="Times New Roman"/>
+          <w:color w:val="FF7EDB"/>
+          <w:sz w:val="21"/>
+          <w:szCs w:val="21"/>
+          <w:lang w:val="en-US"/>
+        </w:rPr>
+        <w:t>ReactDOM</w:t>
+      </w:r>
+      <w:r>
+        <w:rPr>
+          <w:rFonts w:ascii="Consolas" w:eastAsia="Times New Roman" w:hAnsi="Consolas" w:cs="Times New Roman"/>
+          <w:color w:val="BBBBBB"/>
+          <w:sz w:val="21"/>
+          <w:szCs w:val="21"/>
+          <w:lang w:val="en-US"/>
+        </w:rPr>
+        <w:t>.</w:t>
+      </w:r>
+      <w:r>
+        <w:rPr>
+          <w:rFonts w:ascii="Consolas" w:eastAsia="Times New Roman" w:hAnsi="Consolas" w:cs="Times New Roman"/>
+          <w:color w:val="36F9F6"/>
+          <w:sz w:val="21"/>
+          <w:szCs w:val="21"/>
+          <w:lang w:val="en-US"/>
+        </w:rPr>
+        <w:t>render</w:t>
+      </w:r>
+      <w:r>
+        <w:rPr>
+          <w:rFonts w:ascii="Consolas" w:eastAsia="Times New Roman" w:hAnsi="Consolas" w:cs="Times New Roman"/>
+          <w:color w:val="BBBBBB"/>
+          <w:sz w:val="21"/>
+          <w:szCs w:val="21"/>
+          <w:lang w:val="en-US"/>
+        </w:rPr>
+        <w:t>(</w:t>
+      </w:r>
+      <w:r>
+        <w:rPr>
+          <w:rFonts w:ascii="Consolas" w:eastAsia="Times New Roman" w:hAnsi="Consolas" w:cs="Times New Roman"/>
+          <w:color w:val="36F9F6"/>
+          <w:sz w:val="21"/>
+          <w:szCs w:val="21"/>
+          <w:lang w:val="en-US"/>
+        </w:rPr>
+        <w:t>&lt;</w:t>
+      </w:r>
+      <w:r>
+        <w:rPr>
+          <w:rFonts w:ascii="Consolas" w:eastAsia="Times New Roman" w:hAnsi="Consolas" w:cs="Times New Roman"/>
+          <w:color w:val="FE4450"/>
+          <w:sz w:val="21"/>
+          <w:szCs w:val="21"/>
+          <w:lang w:val="en-US"/>
+        </w:rPr>
+        <w:t>App</w:t>
+      </w:r>
+      <w:r>
+        <w:rPr>
+          <w:rFonts w:ascii="Consolas" w:eastAsia="Times New Roman" w:hAnsi="Consolas" w:cs="Times New Roman"/>
+          <w:color w:val="BBBBBB"/>
+          <w:sz w:val="21"/>
+          <w:szCs w:val="21"/>
+          <w:lang w:val="en-US"/>
+        </w:rPr>
+        <w:t> </w:t>
+      </w:r>
+      <w:r>
+        <w:rPr>
+          <w:rFonts w:ascii="Consolas" w:eastAsia="Times New Roman" w:hAnsi="Consolas" w:cs="Times New Roman"/>
+          <w:color w:val="36F9F6"/>
+          <w:sz w:val="21"/>
+          <w:szCs w:val="21"/>
+          <w:lang w:val="en-US"/>
+        </w:rPr>
+        <w:t>/&gt;</w:t>
+      </w:r>
+      <w:r>
+        <w:rPr>
+          <w:rFonts w:ascii="Consolas" w:eastAsia="Times New Roman" w:hAnsi="Consolas" w:cs="Times New Roman"/>
+          <w:color w:val="BBBBBB"/>
+          <w:sz w:val="21"/>
+          <w:szCs w:val="21"/>
+          <w:lang w:val="en-US"/>
+        </w:rPr>
+        <w:t>, </w:t>
+      </w:r>
+      <w:r>
+        <w:rPr>
+          <w:rFonts w:ascii="Consolas" w:eastAsia="Times New Roman" w:hAnsi="Consolas" w:cs="Times New Roman"/>
+          <w:color w:val="FF7EDB"/>
+          <w:sz w:val="21"/>
+          <w:szCs w:val="21"/>
+          <w:lang w:val="en-US"/>
+        </w:rPr>
+        <w:t>document</w:t>
+      </w:r>
+      <w:r>
+        <w:rPr>
+          <w:rFonts w:ascii="Consolas" w:eastAsia="Times New Roman" w:hAnsi="Consolas" w:cs="Times New Roman"/>
+          <w:color w:val="BBBBBB"/>
+          <w:sz w:val="21"/>
+          <w:szCs w:val="21"/>
+          <w:lang w:val="en-US"/>
+        </w:rPr>
+        <w:t>.</w:t>
+      </w:r>
+      <w:r>
+        <w:rPr>
+          <w:rFonts w:ascii="Consolas" w:eastAsia="Times New Roman" w:hAnsi="Consolas" w:cs="Times New Roman"/>
+          <w:color w:val="36F9F6"/>
+          <w:sz w:val="21"/>
+          <w:szCs w:val="21"/>
+          <w:lang w:val="en-US"/>
+        </w:rPr>
+        <w:t>getElementById</w:t>
+      </w:r>
+      <w:r>
+        <w:rPr>
+          <w:rFonts w:ascii="Consolas" w:eastAsia="Times New Roman" w:hAnsi="Consolas" w:cs="Times New Roman"/>
+          <w:color w:val="BBBBBB"/>
+          <w:sz w:val="21"/>
+          <w:szCs w:val="21"/>
+          <w:lang w:val="en-US"/>
+        </w:rPr>
+        <w:t>(</w:t>
+      </w:r>
+      <w:r>
+        <w:rPr>
+          <w:rFonts w:ascii="Consolas" w:eastAsia="Times New Roman" w:hAnsi="Consolas" w:cs="Times New Roman"/>
+          <w:color w:val="FF8B39"/>
+          <w:sz w:val="21"/>
+          <w:szCs w:val="21"/>
+          <w:lang w:val="en-US"/>
+        </w:rPr>
+        <w:t>"root"</w:t>
+      </w:r>
+      <w:r>
+        <w:rPr>
+          <w:rFonts w:ascii="Consolas" w:eastAsia="Times New Roman" w:hAnsi="Consolas" w:cs="Times New Roman"/>
+          <w:color w:val="BBBBBB"/>
+          <w:sz w:val="21"/>
+          <w:szCs w:val="21"/>
+          <w:lang w:val="en-US"/>
+        </w:rPr>
+        <w:t>));</w:t>
+      </w:r>
+    </w:p>
+    <w:p>
+      <w:pPr>
+        <w:shd w:val="clear" w:color="auto" w:fill="262335"/>
+        <w:spacing w:after="0" w:line="285" w:lineRule="atLeast"/>
+        <w:rPr>
+          <w:rFonts w:ascii="Consolas" w:eastAsia="Times New Roman" w:hAnsi="Consolas" w:cs="Times New Roman"/>
+          <w:color w:val="BBBBBB"/>
+          <w:sz w:val="21"/>
+          <w:szCs w:val="21"/>
+          <w:lang w:val="en-US"/>
+        </w:rPr>
+      </w:pPr>
+    </w:p>
+    <w:p>
+      <w:pPr>
+        <w:rPr>
+          <w:lang w:val="en-US"/>
+        </w:rPr>
+      </w:pPr>
+    </w:p>
+    <w:p>
+      <w:pPr>
+        <w:rPr>
+          <w:lang w:val="en-US"/>
+        </w:rPr>
+      </w:pPr>
+    </w:p>
+    <w:p>
+      <w:pPr>
+        <w:rPr>
+          <w:lang w:val="en-US"/>
+        </w:rPr>
+      </w:pPr>
+    </w:p>
+    <w:p>
+      <w:pPr>
+        <w:rPr>
+          <w:lang w:val="en-US"/>
+        </w:rPr>
+      </w:pPr>
+    </w:p>
+    <w:p>
+      <w:pPr>
+        <w:rPr>
+          <w:lang w:val="en-US"/>
+        </w:rPr>
+      </w:pPr>
+    </w:p>
+    <w:p>
+      <w:pPr>
+        <w:rPr>
+          <w:lang w:val="en-US"/>
+        </w:rPr>
+      </w:pPr>
+      <w:r>
+        <w:rPr>
+          <w:lang w:val="en-US"/>
+        </w:rPr>
+        <w:lastRenderedPageBreak/>
+        <w:t>ENUMS</w:t>
+      </w:r>
+    </w:p>
+    <w:p>
+      <w:pPr>
+        <w:shd w:val="clear" w:color="auto" w:fill="262335"/>
+        <w:spacing w:after="0" w:line="285" w:lineRule="atLeast"/>
+        <w:rPr>
+          <w:rFonts w:ascii="Consolas" w:eastAsia="Times New Roman" w:hAnsi="Consolas" w:cs="Times New Roman"/>
+          <w:color w:val="BBBBBB"/>
+          <w:sz w:val="21"/>
+          <w:szCs w:val="21"/>
+          <w:lang w:val="en-US"/>
+        </w:rPr>
+      </w:pPr>
+    </w:p>
+    <w:p>
+      <w:pPr>
+        <w:shd w:val="clear" w:color="auto" w:fill="262335"/>
+        <w:spacing w:after="0" w:line="285" w:lineRule="atLeast"/>
+        <w:rPr>
+          <w:rFonts w:ascii="Consolas" w:eastAsia="Times New Roman" w:hAnsi="Consolas" w:cs="Times New Roman"/>
+          <w:color w:val="BBBBBB"/>
+          <w:sz w:val="21"/>
+          <w:szCs w:val="21"/>
+          <w:lang w:val="en-US"/>
+        </w:rPr>
+      </w:pPr>
+      <w:r>
+        <w:rPr>
+          <w:rFonts w:ascii="Consolas" w:eastAsia="Times New Roman" w:hAnsi="Consolas" w:cs="Times New Roman"/>
+          <w:i/>
+          <w:iCs/>
+          <w:color w:val="495495"/>
+          <w:sz w:val="21"/>
+          <w:szCs w:val="21"/>
+          <w:lang w:val="en-US"/>
+        </w:rPr>
+        <w:t>// Bu sekilde yapmazsak</w:t>
+      </w:r>
+    </w:p>
+    <w:p>
+      <w:pPr>
+        <w:shd w:val="clear" w:color="auto" w:fill="262335"/>
+        <w:spacing w:after="0" w:line="285" w:lineRule="atLeast"/>
+        <w:rPr>
+          <w:rFonts w:ascii="Consolas" w:eastAsia="Times New Roman" w:hAnsi="Consolas" w:cs="Times New Roman"/>
+          <w:color w:val="BBBBBB"/>
+          <w:sz w:val="21"/>
+          <w:szCs w:val="21"/>
+          <w:lang w:val="en-US"/>
+        </w:rPr>
+      </w:pPr>
+      <w:r>
+        <w:rPr>
+          <w:rFonts w:ascii="Consolas" w:eastAsia="Times New Roman" w:hAnsi="Consolas" w:cs="Times New Roman"/>
+          <w:color w:val="FEDE5D"/>
+          <w:sz w:val="21"/>
+          <w:szCs w:val="21"/>
+          <w:lang w:val="en-US"/>
+        </w:rPr>
+        <w:t>export</w:t>
+      </w:r>
+      <w:r>
+        <w:rPr>
+          <w:rFonts w:ascii="Consolas" w:eastAsia="Times New Roman" w:hAnsi="Consolas" w:cs="Times New Roman"/>
+          <w:color w:val="BBBBBB"/>
+          <w:sz w:val="21"/>
+          <w:szCs w:val="21"/>
+          <w:lang w:val="en-US"/>
+        </w:rPr>
+        <w:t> </w:t>
+      </w:r>
+      <w:r>
+        <w:rPr>
+          <w:rFonts w:ascii="Consolas" w:eastAsia="Times New Roman" w:hAnsi="Consolas" w:cs="Times New Roman"/>
+          <w:color w:val="FEDE5D"/>
+          <w:sz w:val="21"/>
+          <w:szCs w:val="21"/>
+          <w:lang w:val="en-US"/>
+        </w:rPr>
+        <w:t>enum</w:t>
+      </w:r>
+      <w:r>
+        <w:rPr>
+          <w:rFonts w:ascii="Consolas" w:eastAsia="Times New Roman" w:hAnsi="Consolas" w:cs="Times New Roman"/>
+          <w:color w:val="BBBBBB"/>
+          <w:sz w:val="21"/>
+          <w:szCs w:val="21"/>
+          <w:lang w:val="en-US"/>
+        </w:rPr>
+        <w:t> </w:t>
+      </w:r>
+      <w:r>
+        <w:rPr>
+          <w:rFonts w:ascii="Consolas" w:eastAsia="Times New Roman" w:hAnsi="Consolas" w:cs="Times New Roman"/>
+          <w:color w:val="FE4450"/>
+          <w:sz w:val="21"/>
+          <w:szCs w:val="21"/>
+          <w:lang w:val="en-US"/>
+        </w:rPr>
+        <w:t>actions</w:t>
+      </w:r>
+      <w:r>
+        <w:rPr>
+          <w:rFonts w:ascii="Consolas" w:eastAsia="Times New Roman" w:hAnsi="Consolas" w:cs="Times New Roman"/>
+          <w:color w:val="BBBBBB"/>
+          <w:sz w:val="21"/>
+          <w:szCs w:val="21"/>
+          <w:lang w:val="en-US"/>
+        </w:rPr>
+        <w:t> {</w:t>
+      </w:r>
+    </w:p>
+    <w:p>
+      <w:pPr>
+        <w:shd w:val="clear" w:color="auto" w:fill="262335"/>
+        <w:spacing w:after="0" w:line="285" w:lineRule="atLeast"/>
+        <w:rPr>
+          <w:rFonts w:ascii="Consolas" w:eastAsia="Times New Roman" w:hAnsi="Consolas" w:cs="Times New Roman"/>
+          <w:color w:val="BBBBBB"/>
+          <w:sz w:val="21"/>
+          <w:szCs w:val="21"/>
+          <w:lang w:val="en-US"/>
+        </w:rPr>
+      </w:pPr>
+      <w:r>
+        <w:rPr>
+          <w:rFonts w:ascii="Consolas" w:eastAsia="Times New Roman" w:hAnsi="Consolas" w:cs="Times New Roman"/>
+          <w:color w:val="BBBBBB"/>
+          <w:sz w:val="21"/>
+          <w:szCs w:val="21"/>
+          <w:lang w:val="en-US"/>
+        </w:rPr>
+        <w:t>  </w:t>
+      </w:r>
+      <w:r>
+        <w:rPr>
+          <w:rFonts w:ascii="Consolas" w:eastAsia="Times New Roman" w:hAnsi="Consolas" w:cs="Times New Roman"/>
+          <w:color w:val="FF7EDB"/>
+          <w:sz w:val="21"/>
+          <w:szCs w:val="21"/>
+          <w:lang w:val="en-US"/>
+        </w:rPr>
+        <w:t>fetchTodos</w:t>
+      </w:r>
+      <w:r>
+        <w:rPr>
+          <w:rFonts w:ascii="Consolas" w:eastAsia="Times New Roman" w:hAnsi="Consolas" w:cs="Times New Roman"/>
+          <w:color w:val="BBBBBB"/>
+          <w:sz w:val="21"/>
+          <w:szCs w:val="21"/>
+          <w:lang w:val="en-US"/>
+        </w:rPr>
+        <w:t> </w:t>
+      </w:r>
+      <w:r>
+        <w:rPr>
+          <w:rFonts w:ascii="Consolas" w:eastAsia="Times New Roman" w:hAnsi="Consolas" w:cs="Times New Roman"/>
+          <w:color w:val="FFFFFF"/>
+          <w:sz w:val="21"/>
+          <w:szCs w:val="21"/>
+          <w:lang w:val="en-US"/>
+        </w:rPr>
+        <w:t>=</w:t>
+      </w:r>
+      <w:r>
+        <w:rPr>
+          <w:rFonts w:ascii="Consolas" w:eastAsia="Times New Roman" w:hAnsi="Consolas" w:cs="Times New Roman"/>
+          <w:color w:val="BBBBBB"/>
+          <w:sz w:val="21"/>
+          <w:szCs w:val="21"/>
+          <w:lang w:val="en-US"/>
+        </w:rPr>
+        <w:t> </w:t>
+      </w:r>
+      <w:r>
+        <w:rPr>
+          <w:rFonts w:ascii="Consolas" w:eastAsia="Times New Roman" w:hAnsi="Consolas" w:cs="Times New Roman"/>
+          <w:color w:val="FF8B39"/>
+          <w:sz w:val="21"/>
+          <w:szCs w:val="21"/>
+          <w:lang w:val="en-US"/>
+        </w:rPr>
+        <w:t>'fetchTodos'</w:t>
+      </w:r>
+    </w:p>
+    <w:p>
+      <w:pPr>
+        <w:shd w:val="clear" w:color="auto" w:fill="262335"/>
+        <w:spacing w:after="0" w:line="285" w:lineRule="atLeast"/>
+        <w:rPr>
+          <w:rFonts w:ascii="Consolas" w:eastAsia="Times New Roman" w:hAnsi="Consolas" w:cs="Times New Roman"/>
+          <w:color w:val="BBBBBB"/>
+          <w:sz w:val="21"/>
+          <w:szCs w:val="21"/>
+          <w:lang w:val="en-US"/>
+        </w:rPr>
+      </w:pPr>
+      <w:r>
+        <w:rPr>
+          <w:rFonts w:ascii="Consolas" w:eastAsia="Times New Roman" w:hAnsi="Consolas" w:cs="Times New Roman"/>
+          <w:color w:val="BBBBBB"/>
+          <w:sz w:val="21"/>
+          <w:szCs w:val="21"/>
+          <w:lang w:val="en-US"/>
+        </w:rPr>
+        <w:t>}</w:t>
+      </w:r>
+    </w:p>
+    <w:p>
+      <w:pPr>
+        <w:shd w:val="clear" w:color="auto" w:fill="262335"/>
+        <w:spacing w:after="0" w:line="285" w:lineRule="atLeast"/>
+        <w:rPr>
+          <w:rFonts w:ascii="Consolas" w:eastAsia="Times New Roman" w:hAnsi="Consolas" w:cs="Times New Roman"/>
+          <w:color w:val="BBBBBB"/>
+          <w:sz w:val="21"/>
+          <w:szCs w:val="21"/>
+          <w:lang w:val="en-US"/>
+        </w:rPr>
+      </w:pPr>
+      <w:r>
+        <w:rPr>
+          <w:rFonts w:ascii="Consolas" w:eastAsia="Times New Roman" w:hAnsi="Consolas" w:cs="Times New Roman"/>
+          <w:i/>
+          <w:iCs/>
+          <w:color w:val="495495"/>
+          <w:sz w:val="21"/>
+          <w:szCs w:val="21"/>
+          <w:lang w:val="en-US"/>
+        </w:rPr>
+        <w:t>//Yukaridaki gibi yapmazsak Typescript enumlari asagidaki gibi tanimlayacaktir.</w:t>
+      </w:r>
+    </w:p>
+    <w:p>
+      <w:pPr>
+        <w:shd w:val="clear" w:color="auto" w:fill="262335"/>
+        <w:spacing w:after="0" w:line="285" w:lineRule="atLeast"/>
+        <w:rPr>
+          <w:rFonts w:ascii="Consolas" w:eastAsia="Times New Roman" w:hAnsi="Consolas" w:cs="Times New Roman"/>
+          <w:color w:val="BBBBBB"/>
+          <w:sz w:val="21"/>
+          <w:szCs w:val="21"/>
+          <w:lang w:val="en-US"/>
+        </w:rPr>
+      </w:pPr>
+      <w:r>
+        <w:rPr>
+          <w:rFonts w:ascii="Consolas" w:eastAsia="Times New Roman" w:hAnsi="Consolas" w:cs="Times New Roman"/>
+          <w:color w:val="FEDE5D"/>
+          <w:sz w:val="21"/>
+          <w:szCs w:val="21"/>
+          <w:lang w:val="en-US"/>
+        </w:rPr>
+        <w:t>export</w:t>
+      </w:r>
+      <w:r>
+        <w:rPr>
+          <w:rFonts w:ascii="Consolas" w:eastAsia="Times New Roman" w:hAnsi="Consolas" w:cs="Times New Roman"/>
+          <w:color w:val="BBBBBB"/>
+          <w:sz w:val="21"/>
+          <w:szCs w:val="21"/>
+          <w:lang w:val="en-US"/>
+        </w:rPr>
+        <w:t> </w:t>
+      </w:r>
+      <w:r>
+        <w:rPr>
+          <w:rFonts w:ascii="Consolas" w:eastAsia="Times New Roman" w:hAnsi="Consolas" w:cs="Times New Roman"/>
+          <w:color w:val="FEDE5D"/>
+          <w:sz w:val="21"/>
+          <w:szCs w:val="21"/>
+          <w:lang w:val="en-US"/>
+        </w:rPr>
+        <w:t>enum</w:t>
+      </w:r>
+      <w:r>
+        <w:rPr>
+          <w:rFonts w:ascii="Consolas" w:eastAsia="Times New Roman" w:hAnsi="Consolas" w:cs="Times New Roman"/>
+          <w:color w:val="BBBBBB"/>
+          <w:sz w:val="21"/>
+          <w:szCs w:val="21"/>
+          <w:lang w:val="en-US"/>
+        </w:rPr>
+        <w:t> </w:t>
+      </w:r>
+      <w:r>
+        <w:rPr>
+          <w:rFonts w:ascii="Consolas" w:eastAsia="Times New Roman" w:hAnsi="Consolas" w:cs="Times New Roman"/>
+          <w:color w:val="FE4450"/>
+          <w:sz w:val="21"/>
+          <w:szCs w:val="21"/>
+          <w:lang w:val="en-US"/>
+        </w:rPr>
+        <w:t>actions</w:t>
+      </w:r>
+      <w:r>
+        <w:rPr>
+          <w:rFonts w:ascii="Consolas" w:eastAsia="Times New Roman" w:hAnsi="Consolas" w:cs="Times New Roman"/>
+          <w:color w:val="BBBBBB"/>
+          <w:sz w:val="21"/>
+          <w:szCs w:val="21"/>
+          <w:lang w:val="en-US"/>
+        </w:rPr>
+        <w:t> {</w:t>
+      </w:r>
+    </w:p>
+    <w:p>
+      <w:pPr>
+        <w:shd w:val="clear" w:color="auto" w:fill="262335"/>
+        <w:spacing w:after="0" w:line="285" w:lineRule="atLeast"/>
+        <w:rPr>
+          <w:rFonts w:ascii="Consolas" w:eastAsia="Times New Roman" w:hAnsi="Consolas" w:cs="Times New Roman"/>
+          <w:color w:val="BBBBBB"/>
+          <w:sz w:val="21"/>
+          <w:szCs w:val="21"/>
+          <w:lang w:val="en-US"/>
+        </w:rPr>
+      </w:pPr>
+      <w:r>
+        <w:rPr>
+          <w:rFonts w:ascii="Consolas" w:eastAsia="Times New Roman" w:hAnsi="Consolas" w:cs="Times New Roman"/>
+          <w:color w:val="BBBBBB"/>
+          <w:sz w:val="21"/>
+          <w:szCs w:val="21"/>
+          <w:lang w:val="en-US"/>
+        </w:rPr>
+        <w:t>  </w:t>
+      </w:r>
+      <w:r>
+        <w:rPr>
+          <w:rFonts w:ascii="Consolas" w:eastAsia="Times New Roman" w:hAnsi="Consolas" w:cs="Times New Roman"/>
+          <w:color w:val="FF7EDB"/>
+          <w:sz w:val="21"/>
+          <w:szCs w:val="21"/>
+          <w:lang w:val="en-US"/>
+        </w:rPr>
+        <w:t>fetchTodos</w:t>
+      </w:r>
+      <w:r>
+        <w:rPr>
+          <w:rFonts w:ascii="Consolas" w:eastAsia="Times New Roman" w:hAnsi="Consolas" w:cs="Times New Roman"/>
+          <w:color w:val="BBBBBB"/>
+          <w:sz w:val="21"/>
+          <w:szCs w:val="21"/>
+          <w:lang w:val="en-US"/>
+        </w:rPr>
+        <w:t> </w:t>
+      </w:r>
+      <w:r>
+        <w:rPr>
+          <w:rFonts w:ascii="Consolas" w:eastAsia="Times New Roman" w:hAnsi="Consolas" w:cs="Times New Roman"/>
+          <w:color w:val="FFFFFF"/>
+          <w:sz w:val="21"/>
+          <w:szCs w:val="21"/>
+          <w:lang w:val="en-US"/>
+        </w:rPr>
+        <w:t>=</w:t>
+      </w:r>
+      <w:r>
+        <w:rPr>
+          <w:rFonts w:ascii="Consolas" w:eastAsia="Times New Roman" w:hAnsi="Consolas" w:cs="Times New Roman"/>
+          <w:color w:val="BBBBBB"/>
+          <w:sz w:val="21"/>
+          <w:szCs w:val="21"/>
+          <w:lang w:val="en-US"/>
+        </w:rPr>
+        <w:t> </w:t>
+      </w:r>
+      <w:r>
+        <w:rPr>
+          <w:rFonts w:ascii="Consolas" w:eastAsia="Times New Roman" w:hAnsi="Consolas" w:cs="Times New Roman"/>
+          <w:color w:val="F97E72"/>
+          <w:sz w:val="21"/>
+          <w:szCs w:val="21"/>
+          <w:lang w:val="en-US"/>
+        </w:rPr>
+        <w:t>0</w:t>
+      </w:r>
+      <w:r>
+        <w:rPr>
+          <w:rFonts w:ascii="Consolas" w:eastAsia="Times New Roman" w:hAnsi="Consolas" w:cs="Times New Roman"/>
+          <w:color w:val="BBBBBB"/>
+          <w:sz w:val="21"/>
+          <w:szCs w:val="21"/>
+          <w:lang w:val="en-US"/>
+        </w:rPr>
+        <w:t>;</w:t>
+      </w:r>
+    </w:p>
+    <w:p>
+      <w:pPr>
+        <w:shd w:val="clear" w:color="auto" w:fill="262335"/>
+        <w:spacing w:after="0" w:line="285" w:lineRule="atLeast"/>
+        <w:rPr>
+          <w:rFonts w:ascii="Consolas" w:eastAsia="Times New Roman" w:hAnsi="Consolas" w:cs="Times New Roman"/>
+          <w:color w:val="BBBBBB"/>
+          <w:sz w:val="21"/>
+          <w:szCs w:val="21"/>
+          <w:lang w:val="en-US"/>
+        </w:rPr>
+      </w:pPr>
+      <w:r>
+        <w:rPr>
+          <w:rFonts w:ascii="Consolas" w:eastAsia="Times New Roman" w:hAnsi="Consolas" w:cs="Times New Roman"/>
+          <w:color w:val="BBBBBB"/>
+          <w:sz w:val="21"/>
+          <w:szCs w:val="21"/>
+          <w:lang w:val="en-US"/>
+        </w:rPr>
+        <w:t>  </w:t>
+      </w:r>
+      <w:r>
+        <w:rPr>
+          <w:rFonts w:ascii="Consolas" w:eastAsia="Times New Roman" w:hAnsi="Consolas" w:cs="Times New Roman"/>
+          <w:color w:val="FF7EDB"/>
+          <w:sz w:val="21"/>
+          <w:szCs w:val="21"/>
+          <w:lang w:val="en-US"/>
+        </w:rPr>
+        <w:t>deneme</w:t>
+      </w:r>
+      <w:r>
+        <w:rPr>
+          <w:rFonts w:ascii="Consolas" w:eastAsia="Times New Roman" w:hAnsi="Consolas" w:cs="Times New Roman"/>
+          <w:color w:val="BBBBBB"/>
+          <w:sz w:val="21"/>
+          <w:szCs w:val="21"/>
+          <w:lang w:val="en-US"/>
+        </w:rPr>
+        <w:t> </w:t>
+      </w:r>
+      <w:r>
+        <w:rPr>
+          <w:rFonts w:ascii="Consolas" w:eastAsia="Times New Roman" w:hAnsi="Consolas" w:cs="Times New Roman"/>
+          <w:color w:val="FFFFFF"/>
+          <w:sz w:val="21"/>
+          <w:szCs w:val="21"/>
+          <w:lang w:val="en-US"/>
+        </w:rPr>
+        <w:t>=</w:t>
+      </w:r>
+      <w:r>
+        <w:rPr>
+          <w:rFonts w:ascii="Consolas" w:eastAsia="Times New Roman" w:hAnsi="Consolas" w:cs="Times New Roman"/>
+          <w:color w:val="BBBBBB"/>
+          <w:sz w:val="21"/>
+          <w:szCs w:val="21"/>
+          <w:lang w:val="en-US"/>
+        </w:rPr>
+        <w:t> </w:t>
+      </w:r>
+      <w:r>
+        <w:rPr>
+          <w:rFonts w:ascii="Consolas" w:eastAsia="Times New Roman" w:hAnsi="Consolas" w:cs="Times New Roman"/>
+          <w:color w:val="F97E72"/>
+          <w:sz w:val="21"/>
+          <w:szCs w:val="21"/>
+          <w:lang w:val="en-US"/>
+        </w:rPr>
+        <w:t>1</w:t>
+      </w:r>
+      <w:r>
+        <w:rPr>
+          <w:rFonts w:ascii="Consolas" w:eastAsia="Times New Roman" w:hAnsi="Consolas" w:cs="Times New Roman"/>
+          <w:color w:val="BBBBBB"/>
+          <w:sz w:val="21"/>
+          <w:szCs w:val="21"/>
+          <w:lang w:val="en-US"/>
+        </w:rPr>
+        <w:t>;</w:t>
+      </w:r>
+    </w:p>
+    <w:p>
+      <w:pPr>
+        <w:shd w:val="clear" w:color="auto" w:fill="262335"/>
+        <w:spacing w:after="0" w:line="285" w:lineRule="atLeast"/>
+        <w:rPr>
+          <w:rFonts w:ascii="Consolas" w:eastAsia="Times New Roman" w:hAnsi="Consolas" w:cs="Times New Roman"/>
+          <w:color w:val="BBBBBB"/>
+          <w:sz w:val="21"/>
+          <w:szCs w:val="21"/>
+          <w:lang w:val="en-US"/>
+        </w:rPr>
+      </w:pPr>
+      <w:r>
+        <w:rPr>
+          <w:rFonts w:ascii="Consolas" w:eastAsia="Times New Roman" w:hAnsi="Consolas" w:cs="Times New Roman"/>
+          <w:color w:val="BBBBBB"/>
+          <w:sz w:val="21"/>
+          <w:szCs w:val="21"/>
+          <w:lang w:val="en-US"/>
+        </w:rPr>
+        <w:t>  </w:t>
+      </w:r>
+      <w:r>
+        <w:rPr>
+          <w:rFonts w:ascii="Consolas" w:eastAsia="Times New Roman" w:hAnsi="Consolas" w:cs="Times New Roman"/>
+          <w:color w:val="FF7EDB"/>
+          <w:sz w:val="21"/>
+          <w:szCs w:val="21"/>
+          <w:lang w:val="en-US"/>
+        </w:rPr>
+        <w:t>adana</w:t>
+      </w:r>
+      <w:r>
+        <w:rPr>
+          <w:rFonts w:ascii="Consolas" w:eastAsia="Times New Roman" w:hAnsi="Consolas" w:cs="Times New Roman"/>
+          <w:color w:val="BBBBBB"/>
+          <w:sz w:val="21"/>
+          <w:szCs w:val="21"/>
+          <w:lang w:val="en-US"/>
+        </w:rPr>
+        <w:t> </w:t>
+      </w:r>
+      <w:r>
+        <w:rPr>
+          <w:rFonts w:ascii="Consolas" w:eastAsia="Times New Roman" w:hAnsi="Consolas" w:cs="Times New Roman"/>
+          <w:color w:val="FFFFFF"/>
+          <w:sz w:val="21"/>
+          <w:szCs w:val="21"/>
+          <w:lang w:val="en-US"/>
+        </w:rPr>
+        <w:t>=</w:t>
+      </w:r>
+      <w:r>
+        <w:rPr>
+          <w:rFonts w:ascii="Consolas" w:eastAsia="Times New Roman" w:hAnsi="Consolas" w:cs="Times New Roman"/>
+          <w:color w:val="BBBBBB"/>
+          <w:sz w:val="21"/>
+          <w:szCs w:val="21"/>
+          <w:lang w:val="en-US"/>
+        </w:rPr>
+        <w:t> </w:t>
+      </w:r>
+      <w:r>
+        <w:rPr>
+          <w:rFonts w:ascii="Consolas" w:eastAsia="Times New Roman" w:hAnsi="Consolas" w:cs="Times New Roman"/>
+          <w:color w:val="F97E72"/>
+          <w:sz w:val="21"/>
+          <w:szCs w:val="21"/>
+          <w:lang w:val="en-US"/>
+        </w:rPr>
+        <w:t>2</w:t>
+      </w:r>
+      <w:r>
+        <w:rPr>
+          <w:rFonts w:ascii="Consolas" w:eastAsia="Times New Roman" w:hAnsi="Consolas" w:cs="Times New Roman"/>
+          <w:color w:val="BBBBBB"/>
+          <w:sz w:val="21"/>
+          <w:szCs w:val="21"/>
+          <w:lang w:val="en-US"/>
+        </w:rPr>
+        <w:t>;</w:t>
+      </w:r>
+    </w:p>
+    <w:p>
+      <w:pPr>
+        <w:shd w:val="clear" w:color="auto" w:fill="262335"/>
+        <w:spacing w:after="0" w:line="285" w:lineRule="atLeast"/>
+        <w:rPr>
+          <w:rFonts w:ascii="Consolas" w:eastAsia="Times New Roman" w:hAnsi="Consolas" w:cs="Times New Roman"/>
+          <w:color w:val="BBBBBB"/>
+          <w:sz w:val="21"/>
+          <w:szCs w:val="21"/>
+          <w:lang w:val="en-US"/>
+        </w:rPr>
+      </w:pPr>
+      <w:r>
+        <w:rPr>
+          <w:rFonts w:ascii="Consolas" w:eastAsia="Times New Roman" w:hAnsi="Consolas" w:cs="Times New Roman"/>
+          <w:color w:val="BBBBBB"/>
+          <w:sz w:val="21"/>
+          <w:szCs w:val="21"/>
+          <w:lang w:val="en-US"/>
+        </w:rPr>
+        <w:t>}</w:t>
+      </w:r>
+    </w:p>
+    <w:p>
+      <w:pPr>
+        <w:rPr>
+          <w:lang w:val="en-US"/>
+        </w:rPr>
+      </w:pPr>
+      <w:bookmarkStart w:id="0" w:name="_GoBack"/>
+      <w:bookmarkEnd w:id="0"/>
     </w:p>
     <w:p>
       <w:pPr>

</xml_diff>